<commit_message>
Saco screenshorts para manual, arreglo cosas visuales
</commit_message>
<xml_diff>
--- a/Manual de Usuario.docx
+++ b/Manual de Usuario.docx
@@ -27,8 +27,6 @@
         </w:rPr>
         <w:t>pestañas</w:t>
       </w:r>
-      <w:bookmarkStart w:id="0" w:name="_GoBack"/>
-      <w:bookmarkEnd w:id="0"/>
       <w:r>
         <w:rPr>
           <w:i/>
@@ -290,19 +288,7 @@
         <w:rPr>
           <w:bCs/>
         </w:rPr>
-        <w:t xml:space="preserve">Describir primer paso en </w:t>
-      </w:r>
-      <w:r>
-        <w:rPr>
-          <w:bCs/>
-        </w:rPr>
-        <w:t>newton</w:t>
-      </w:r>
-      <w:r>
-        <w:rPr>
-          <w:bCs/>
-        </w:rPr>
-        <w:t xml:space="preserve"> -&gt; ingresar puntos calculo yo [Poner foto]</w:t>
+        <w:t>Describir primer paso en newton -&gt; ingresar puntos calculo yo [Poner foto]</w:t>
       </w:r>
     </w:p>
     <w:p>
@@ -388,16 +374,225 @@
         <w:jc w:val="both"/>
       </w:pPr>
       <w:r>
-        <w:t>De haber seguido los pasos correctamente, el usuario podrá ver en la misma ventana el resultado de la interpolación, con sus respectivos pasos en caso d</w:t>
-      </w:r>
-      <w:r>
-        <w:t>e</w:t>
-      </w:r>
-      <w:r>
-        <w:t xml:space="preserve"> haber seleccionado la opción previa.</w:t>
+        <w:t>De haber seguido los pasos correctamente, el usuario podrá ver en la misma ventana el resultado de la interpolación, con sus respectivos pasos en caso de haber seleccionado la opción previa.</w:t>
       </w:r>
     </w:p>
-    <w:p/>
+    <w:p>
+      <w:r>
+        <w:rPr>
+          <w:noProof/>
+        </w:rPr>
+        <w:lastRenderedPageBreak/>
+        <w:drawing>
+          <wp:inline distT="0" distB="0" distL="0" distR="0" wp14:anchorId="61B602BC" wp14:editId="12F02DDA">
+            <wp:extent cx="3028950" cy="2305050"/>
+            <wp:effectExtent l="0" t="0" r="0" b="0"/>
+            <wp:docPr id="2" name="Imagen 2"/>
+            <wp:cNvGraphicFramePr>
+              <a:graphicFrameLocks xmlns:a="http://schemas.openxmlformats.org/drawingml/2006/main" noChangeAspect="1"/>
+            </wp:cNvGraphicFramePr>
+            <a:graphic xmlns:a="http://schemas.openxmlformats.org/drawingml/2006/main">
+              <a:graphicData uri="http://schemas.openxmlformats.org/drawingml/2006/picture">
+                <pic:pic xmlns:pic="http://schemas.openxmlformats.org/drawingml/2006/picture">
+                  <pic:nvPicPr>
+                    <pic:cNvPr id="1" name=""/>
+                    <pic:cNvPicPr/>
+                  </pic:nvPicPr>
+                  <pic:blipFill>
+                    <a:blip r:embed="rId5"/>
+                    <a:stretch>
+                      <a:fillRect/>
+                    </a:stretch>
+                  </pic:blipFill>
+                  <pic:spPr>
+                    <a:xfrm>
+                      <a:off x="0" y="0"/>
+                      <a:ext cx="3028950" cy="2305050"/>
+                    </a:xfrm>
+                    <a:prstGeom prst="rect">
+                      <a:avLst/>
+                    </a:prstGeom>
+                  </pic:spPr>
+                </pic:pic>
+              </a:graphicData>
+            </a:graphic>
+          </wp:inline>
+        </w:drawing>
+      </w:r>
+      <w:r>
+        <w:rPr>
+          <w:noProof/>
+        </w:rPr>
+        <w:drawing>
+          <wp:inline distT="0" distB="0" distL="0" distR="0" wp14:anchorId="7D8826E5" wp14:editId="6B491547">
+            <wp:extent cx="4467225" cy="4200525"/>
+            <wp:effectExtent l="0" t="0" r="9525" b="9525"/>
+            <wp:docPr id="1" name="Imagen 1"/>
+            <wp:cNvGraphicFramePr>
+              <a:graphicFrameLocks xmlns:a="http://schemas.openxmlformats.org/drawingml/2006/main" noChangeAspect="1"/>
+            </wp:cNvGraphicFramePr>
+            <a:graphic xmlns:a="http://schemas.openxmlformats.org/drawingml/2006/main">
+              <a:graphicData uri="http://schemas.openxmlformats.org/drawingml/2006/picture">
+                <pic:pic xmlns:pic="http://schemas.openxmlformats.org/drawingml/2006/picture">
+                  <pic:nvPicPr>
+                    <pic:cNvPr id="1" name=""/>
+                    <pic:cNvPicPr/>
+                  </pic:nvPicPr>
+                  <pic:blipFill>
+                    <a:blip r:embed="rId6"/>
+                    <a:stretch>
+                      <a:fillRect/>
+                    </a:stretch>
+                  </pic:blipFill>
+                  <pic:spPr>
+                    <a:xfrm>
+                      <a:off x="0" y="0"/>
+                      <a:ext cx="4467225" cy="4200525"/>
+                    </a:xfrm>
+                    <a:prstGeom prst="rect">
+                      <a:avLst/>
+                    </a:prstGeom>
+                  </pic:spPr>
+                </pic:pic>
+              </a:graphicData>
+            </a:graphic>
+          </wp:inline>
+        </w:drawing>
+      </w:r>
+      <w:r>
+        <w:rPr>
+          <w:noProof/>
+        </w:rPr>
+        <w:drawing>
+          <wp:inline distT="0" distB="0" distL="0" distR="0" wp14:anchorId="5E4225DF" wp14:editId="2AB3C896">
+            <wp:extent cx="4410075" cy="1657350"/>
+            <wp:effectExtent l="0" t="0" r="9525" b="0"/>
+            <wp:docPr id="3" name="Imagen 3"/>
+            <wp:cNvGraphicFramePr>
+              <a:graphicFrameLocks xmlns:a="http://schemas.openxmlformats.org/drawingml/2006/main" noChangeAspect="1"/>
+            </wp:cNvGraphicFramePr>
+            <a:graphic xmlns:a="http://schemas.openxmlformats.org/drawingml/2006/main">
+              <a:graphicData uri="http://schemas.openxmlformats.org/drawingml/2006/picture">
+                <pic:pic xmlns:pic="http://schemas.openxmlformats.org/drawingml/2006/picture">
+                  <pic:nvPicPr>
+                    <pic:cNvPr id="1" name=""/>
+                    <pic:cNvPicPr/>
+                  </pic:nvPicPr>
+                  <pic:blipFill>
+                    <a:blip r:embed="rId7"/>
+                    <a:stretch>
+                      <a:fillRect/>
+                    </a:stretch>
+                  </pic:blipFill>
+                  <pic:spPr>
+                    <a:xfrm>
+                      <a:off x="0" y="0"/>
+                      <a:ext cx="4410075" cy="1657350"/>
+                    </a:xfrm>
+                    <a:prstGeom prst="rect">
+                      <a:avLst/>
+                    </a:prstGeom>
+                  </pic:spPr>
+                </pic:pic>
+              </a:graphicData>
+            </a:graphic>
+          </wp:inline>
+        </w:drawing>
+      </w:r>
+    </w:p>
+    <w:p>
+      <w:r>
+        <w:rPr>
+          <w:noProof/>
+        </w:rPr>
+        <w:lastRenderedPageBreak/>
+        <w:drawing>
+          <wp:inline distT="0" distB="0" distL="0" distR="0" wp14:anchorId="6EA3C0D7" wp14:editId="1B29DB63">
+            <wp:extent cx="4933950" cy="5162550"/>
+            <wp:effectExtent l="0" t="0" r="0" b="0"/>
+            <wp:docPr id="4" name="Imagen 4"/>
+            <wp:cNvGraphicFramePr>
+              <a:graphicFrameLocks xmlns:a="http://schemas.openxmlformats.org/drawingml/2006/main" noChangeAspect="1"/>
+            </wp:cNvGraphicFramePr>
+            <a:graphic xmlns:a="http://schemas.openxmlformats.org/drawingml/2006/main">
+              <a:graphicData uri="http://schemas.openxmlformats.org/drawingml/2006/picture">
+                <pic:pic xmlns:pic="http://schemas.openxmlformats.org/drawingml/2006/picture">
+                  <pic:nvPicPr>
+                    <pic:cNvPr id="1" name=""/>
+                    <pic:cNvPicPr/>
+                  </pic:nvPicPr>
+                  <pic:blipFill>
+                    <a:blip r:embed="rId8"/>
+                    <a:stretch>
+                      <a:fillRect/>
+                    </a:stretch>
+                  </pic:blipFill>
+                  <pic:spPr>
+                    <a:xfrm>
+                      <a:off x="0" y="0"/>
+                      <a:ext cx="4933950" cy="5162550"/>
+                    </a:xfrm>
+                    <a:prstGeom prst="rect">
+                      <a:avLst/>
+                    </a:prstGeom>
+                  </pic:spPr>
+                </pic:pic>
+              </a:graphicData>
+            </a:graphic>
+          </wp:inline>
+        </w:drawing>
+      </w:r>
+    </w:p>
+    <w:p>
+      <w:pPr>
+        <w:rPr>
+          <w:u w:val="single"/>
+        </w:rPr>
+      </w:pPr>
+      <w:r>
+        <w:rPr>
+          <w:noProof/>
+        </w:rPr>
+        <w:lastRenderedPageBreak/>
+        <w:drawing>
+          <wp:inline distT="0" distB="0" distL="0" distR="0" wp14:anchorId="6C488A18" wp14:editId="35E6B933">
+            <wp:extent cx="4914900" cy="5162550"/>
+            <wp:effectExtent l="0" t="0" r="0" b="0"/>
+            <wp:docPr id="5" name="Imagen 5"/>
+            <wp:cNvGraphicFramePr>
+              <a:graphicFrameLocks xmlns:a="http://schemas.openxmlformats.org/drawingml/2006/main" noChangeAspect="1"/>
+            </wp:cNvGraphicFramePr>
+            <a:graphic xmlns:a="http://schemas.openxmlformats.org/drawingml/2006/main">
+              <a:graphicData uri="http://schemas.openxmlformats.org/drawingml/2006/picture">
+                <pic:pic xmlns:pic="http://schemas.openxmlformats.org/drawingml/2006/picture">
+                  <pic:nvPicPr>
+                    <pic:cNvPr id="1" name=""/>
+                    <pic:cNvPicPr/>
+                  </pic:nvPicPr>
+                  <pic:blipFill>
+                    <a:blip r:embed="rId9"/>
+                    <a:stretch>
+                      <a:fillRect/>
+                    </a:stretch>
+                  </pic:blipFill>
+                  <pic:spPr>
+                    <a:xfrm>
+                      <a:off x="0" y="0"/>
+                      <a:ext cx="4914900" cy="5162550"/>
+                    </a:xfrm>
+                    <a:prstGeom prst="rect">
+                      <a:avLst/>
+                    </a:prstGeom>
+                  </pic:spPr>
+                </pic:pic>
+              </a:graphicData>
+            </a:graphic>
+          </wp:inline>
+        </w:drawing>
+      </w:r>
+      <w:bookmarkStart w:id="0" w:name="_GoBack"/>
+      <w:bookmarkEnd w:id="0"/>
+    </w:p>
     <w:sectPr>
       <w:pgSz w:w="11906" w:h="16838"/>
       <w:pgMar w:top="1417" w:right="1701" w:bottom="1417" w:left="1701" w:header="708" w:footer="708" w:gutter="0"/>

</xml_diff>

<commit_message>
Subo avance de manual y arreglo de tildes
</commit_message>
<xml_diff>
--- a/Manual de Usuario.docx
+++ b/Manual de Usuario.docx
@@ -6,40 +6,40 @@
       <w:pPr>
         <w:jc w:val="both"/>
         <w:rPr>
-          <w:i/>
-          <w:sz w:val="24"/>
-          <w:szCs w:val="24"/>
-        </w:rPr>
-      </w:pPr>
-      <w:r>
-        <w:rPr>
-          <w:i/>
-          <w:sz w:val="24"/>
-          <w:szCs w:val="24"/>
+          <w:b/>
+          <w:bCs/>
+          <w:iCs/>
+        </w:rPr>
+      </w:pPr>
+      <w:r>
+        <w:rPr>
+          <w:b/>
+          <w:bCs/>
+          <w:iCs/>
         </w:rPr>
         <w:t xml:space="preserve">Actualmente el programa cuenta con una única ventana dividida por dos </w:t>
       </w:r>
       <w:r>
         <w:rPr>
-          <w:i/>
-          <w:sz w:val="24"/>
-          <w:szCs w:val="24"/>
+          <w:b/>
+          <w:bCs/>
+          <w:iCs/>
         </w:rPr>
         <w:t>pestañas</w:t>
       </w:r>
       <w:r>
         <w:rPr>
-          <w:i/>
-          <w:sz w:val="24"/>
-          <w:szCs w:val="24"/>
+          <w:b/>
+          <w:bCs/>
+          <w:iCs/>
         </w:rPr>
         <w:t>, para la realización de los métodos de Lagrange y Newton respectivamente</w:t>
       </w:r>
       <w:r>
         <w:rPr>
-          <w:i/>
-          <w:sz w:val="24"/>
-          <w:szCs w:val="24"/>
+          <w:b/>
+          <w:bCs/>
+          <w:iCs/>
         </w:rPr>
         <w:t>.</w:t>
       </w:r>
@@ -48,24 +48,32 @@
       <w:pPr>
         <w:jc w:val="both"/>
         <w:rPr>
-          <w:i/>
-        </w:rPr>
-      </w:pPr>
-      <w:r>
-        <w:rPr>
-          <w:i/>
+          <w:b/>
+          <w:bCs/>
+          <w:iCs/>
+        </w:rPr>
+      </w:pPr>
+      <w:r>
+        <w:rPr>
+          <w:b/>
+          <w:bCs/>
+          <w:iCs/>
         </w:rPr>
         <w:t xml:space="preserve">Cada una de estas permiten al usuario </w:t>
       </w:r>
       <w:r>
         <w:rPr>
-          <w:i/>
+          <w:b/>
+          <w:bCs/>
+          <w:iCs/>
         </w:rPr>
         <w:t>personalizar lo requerido por cada situación</w:t>
       </w:r>
       <w:r>
         <w:rPr>
-          <w:i/>
+          <w:b/>
+          <w:bCs/>
+          <w:iCs/>
         </w:rPr>
         <w:t>:</w:t>
       </w:r>
@@ -79,315 +87,29 @@
       </w:pPr>
       <w:r>
         <w:rPr>
-          <w:b/>
-        </w:rPr>
-        <w:t xml:space="preserve">La primera </w:t>
-      </w:r>
-      <w:r>
-        <w:rPr>
-          <w:b/>
-        </w:rPr>
-        <w:t>pestaña</w:t>
-      </w:r>
-      <w:r>
-        <w:rPr>
-          <w:b/>
-        </w:rPr>
-        <w:t>, "</w:t>
-      </w:r>
-      <w:r>
-        <w:rPr>
-          <w:b/>
-        </w:rPr>
-        <w:t>Lagrange</w:t>
-      </w:r>
-      <w:r>
-        <w:rPr>
-          <w:b/>
-        </w:rPr>
-        <w:t xml:space="preserve">", permite al usuario </w:t>
-      </w:r>
-      <w:r>
-        <w:rPr>
-          <w:b/>
-        </w:rPr>
-        <w:t>la vista de la interfaz realizada para utilizar el método de Lagrange:</w:t>
-      </w:r>
-    </w:p>
-    <w:p>
-      <w:pPr>
-        <w:pStyle w:val="Prrafodelista"/>
-        <w:numPr>
-          <w:ilvl w:val="0"/>
-          <w:numId w:val="9"/>
-        </w:numPr>
-        <w:jc w:val="both"/>
-        <w:rPr>
-          <w:bCs/>
-        </w:rPr>
-      </w:pPr>
-      <w:r>
-        <w:rPr>
-          <w:bCs/>
-        </w:rPr>
-        <w:t>Describir primer paso en lagrange -&gt; ingresar puntos calculo yo [Poner foto]</w:t>
-      </w:r>
-    </w:p>
-    <w:p>
-      <w:pPr>
-        <w:pStyle w:val="Prrafodelista"/>
-        <w:numPr>
-          <w:ilvl w:val="1"/>
-          <w:numId w:val="9"/>
-        </w:numPr>
-        <w:jc w:val="both"/>
-        <w:rPr>
-          <w:bCs/>
-        </w:rPr>
-      </w:pPr>
-      <w:r>
-        <w:rPr>
-          <w:bCs/>
-        </w:rPr>
-        <w:t>Hablar de verificación al escribir los puntos que no este incompleto algún campo</w:t>
-      </w:r>
-    </w:p>
-    <w:p>
-      <w:pPr>
-        <w:pStyle w:val="Prrafodelista"/>
-        <w:numPr>
-          <w:ilvl w:val="0"/>
-          <w:numId w:val="9"/>
-        </w:numPr>
-        <w:jc w:val="both"/>
-        <w:rPr>
-          <w:bCs/>
-        </w:rPr>
-      </w:pPr>
-      <w:r>
-        <w:rPr>
-          <w:bCs/>
-        </w:rPr>
-        <w:t>Describir como se ingresan los puntos</w:t>
-      </w:r>
-    </w:p>
-    <w:p>
-      <w:pPr>
-        <w:pStyle w:val="Prrafodelista"/>
-        <w:numPr>
-          <w:ilvl w:val="0"/>
-          <w:numId w:val="9"/>
-        </w:numPr>
-        <w:jc w:val="both"/>
-        <w:rPr>
-          <w:bCs/>
-        </w:rPr>
-      </w:pPr>
-      <w:r>
-        <w:rPr>
-          <w:bCs/>
-        </w:rPr>
-        <w:t>Seguir con el curso de los pasos</w:t>
-      </w:r>
-    </w:p>
-    <w:p>
-      <w:pPr>
-        <w:pStyle w:val="Prrafodelista"/>
-        <w:numPr>
-          <w:ilvl w:val="0"/>
-          <w:numId w:val="9"/>
-        </w:numPr>
-        <w:jc w:val="both"/>
-        <w:rPr>
-          <w:bCs/>
-        </w:rPr>
-      </w:pPr>
-      <w:r>
-        <w:t>Luego de ingresar el numero en el formato deseado, el usuario debe hacer 'clic' en el botón: "</w:t>
-      </w:r>
-      <w:r>
-        <w:t>Interpolar?</w:t>
-      </w:r>
-      <w:r>
-        <w:t>".</w:t>
-      </w:r>
-    </w:p>
-    <w:p>
-      <w:pPr>
-        <w:pStyle w:val="Prrafodelista"/>
-        <w:numPr>
-          <w:ilvl w:val="1"/>
-          <w:numId w:val="1"/>
-        </w:numPr>
-        <w:jc w:val="both"/>
-      </w:pPr>
-      <w:r>
-        <w:t xml:space="preserve">De haber seguido los pasos correctamente, el usuario podrá ver en la misma ventana el resultado de la </w:t>
-      </w:r>
-      <w:r>
-        <w:t>interpolación, con sus respectivos pasos en caso d haber seleccionado la opción previa.</w:t>
-      </w:r>
-    </w:p>
-    <w:p>
-      <w:pPr>
-        <w:jc w:val="both"/>
-        <w:rPr>
-          <w:b/>
-        </w:rPr>
-      </w:pPr>
-      <w:r>
-        <w:rPr>
-          <w:b/>
-        </w:rPr>
-        <w:t xml:space="preserve">La segunda </w:t>
-      </w:r>
-      <w:r>
-        <w:rPr>
-          <w:b/>
-        </w:rPr>
-        <w:t>pestaña</w:t>
-      </w:r>
-      <w:r>
-        <w:rPr>
-          <w:b/>
-        </w:rPr>
-        <w:t>, "</w:t>
-      </w:r>
-      <w:r>
-        <w:rPr>
-          <w:b/>
-        </w:rPr>
-        <w:t>Newton</w:t>
-      </w:r>
-      <w:r>
-        <w:rPr>
-          <w:b/>
-        </w:rPr>
-        <w:t>", permite al usuario realizar la</w:t>
-      </w:r>
-      <w:r>
-        <w:rPr>
-          <w:b/>
-        </w:rPr>
-        <w:t xml:space="preserve"> interpolación de los puntos mediante las opciones que seleccione.</w:t>
-      </w:r>
-    </w:p>
-    <w:p>
-      <w:pPr>
-        <w:pStyle w:val="Prrafodelista"/>
-        <w:numPr>
-          <w:ilvl w:val="0"/>
-          <w:numId w:val="10"/>
-        </w:numPr>
-        <w:jc w:val="both"/>
-        <w:rPr>
-          <w:bCs/>
-        </w:rPr>
-      </w:pPr>
-      <w:r>
-        <w:rPr>
-          <w:bCs/>
-        </w:rPr>
-        <w:t>Describir primer paso en newton -&gt; ingresar puntos calculo yo [Poner foto]</w:t>
-      </w:r>
-    </w:p>
-    <w:p>
-      <w:pPr>
-        <w:pStyle w:val="Prrafodelista"/>
-        <w:numPr>
-          <w:ilvl w:val="1"/>
-          <w:numId w:val="10"/>
-        </w:numPr>
-        <w:jc w:val="both"/>
-        <w:rPr>
-          <w:bCs/>
-        </w:rPr>
-      </w:pPr>
-      <w:r>
-        <w:rPr>
-          <w:bCs/>
-        </w:rPr>
-        <w:t>Hablar de verificación al escribir los puntos que no este incompleto algún campo</w:t>
-      </w:r>
-    </w:p>
-    <w:p>
-      <w:pPr>
-        <w:pStyle w:val="Prrafodelista"/>
-        <w:numPr>
-          <w:ilvl w:val="0"/>
-          <w:numId w:val="10"/>
-        </w:numPr>
-        <w:jc w:val="both"/>
-        <w:rPr>
-          <w:bCs/>
-        </w:rPr>
-      </w:pPr>
-      <w:r>
-        <w:rPr>
-          <w:bCs/>
-        </w:rPr>
-        <w:t>Describir como se ingresan los puntos</w:t>
-      </w:r>
-    </w:p>
-    <w:p>
-      <w:pPr>
-        <w:pStyle w:val="Prrafodelista"/>
-        <w:numPr>
-          <w:ilvl w:val="0"/>
-          <w:numId w:val="10"/>
-        </w:numPr>
-        <w:jc w:val="both"/>
-        <w:rPr>
-          <w:bCs/>
-        </w:rPr>
-      </w:pPr>
-      <w:r>
-        <w:rPr>
-          <w:bCs/>
-        </w:rPr>
-        <w:t>Seguir con el curso de los pasos</w:t>
-      </w:r>
-    </w:p>
-    <w:p>
-      <w:pPr>
-        <w:pStyle w:val="Prrafodelista"/>
-        <w:numPr>
-          <w:ilvl w:val="0"/>
-          <w:numId w:val="10"/>
-        </w:numPr>
-        <w:jc w:val="both"/>
-        <w:rPr>
-          <w:bCs/>
-        </w:rPr>
-      </w:pPr>
-      <w:r>
-        <w:t>Luego de ingresar el numero en el formato deseado, el usuario debe hacer 'clic' en el botón: "Interpolar?".</w:t>
-      </w:r>
-    </w:p>
-    <w:p>
-      <w:pPr>
-        <w:pStyle w:val="Prrafodelista"/>
-        <w:numPr>
-          <w:ilvl w:val="1"/>
-          <w:numId w:val="1"/>
-        </w:numPr>
-        <w:jc w:val="both"/>
-      </w:pPr>
-      <w:r>
-        <w:t>De haber seguido los pasos correctamente, el usuario podrá ver en la misma ventana el resultado de la interpolación, con sus respectivos pasos en caso de haber seleccionado la opción previa.</w:t>
-      </w:r>
-    </w:p>
-    <w:p>
-      <w:r>
-        <w:rPr>
           <w:noProof/>
         </w:rPr>
-        <w:lastRenderedPageBreak/>
         <w:drawing>
-          <wp:inline distT="0" distB="0" distL="0" distR="0" wp14:anchorId="61B602BC" wp14:editId="12F02DDA">
-            <wp:extent cx="3028950" cy="2305050"/>
+          <wp:anchor distT="0" distB="0" distL="114300" distR="114300" simplePos="0" relativeHeight="251663360" behindDoc="1" locked="0" layoutInCell="1" allowOverlap="1" wp14:anchorId="1CAD151D" wp14:editId="122AD5A1">
+            <wp:simplePos x="0" y="0"/>
+            <wp:positionH relativeFrom="margin">
+              <wp:posOffset>2385060</wp:posOffset>
+            </wp:positionH>
+            <wp:positionV relativeFrom="paragraph">
+              <wp:posOffset>6985</wp:posOffset>
+            </wp:positionV>
+            <wp:extent cx="3543300" cy="3352800"/>
             <wp:effectExtent l="0" t="0" r="0" b="0"/>
-            <wp:docPr id="2" name="Imagen 2"/>
+            <wp:wrapTight wrapText="bothSides">
+              <wp:wrapPolygon edited="0">
+                <wp:start x="0" y="0"/>
+                <wp:lineTo x="0" y="21477"/>
+                <wp:lineTo x="21484" y="21477"/>
+                <wp:lineTo x="21484" y="0"/>
+                <wp:lineTo x="0" y="0"/>
+              </wp:wrapPolygon>
+            </wp:wrapTight>
+            <wp:docPr id="10" name="Imagen 10"/>
             <wp:cNvGraphicFramePr>
               <a:graphicFrameLocks xmlns:a="http://schemas.openxmlformats.org/drawingml/2006/main" noChangeAspect="1"/>
             </wp:cNvGraphicFramePr>
@@ -399,7 +121,13 @@
                     <pic:cNvPicPr/>
                   </pic:nvPicPr>
                   <pic:blipFill>
-                    <a:blip r:embed="rId5"/>
+                    <a:blip r:embed="rId5">
+                      <a:extLst>
+                        <a:ext uri="{28A0092B-C50C-407E-A947-70E740481C1C}">
+                          <a14:useLocalDpi xmlns:a14="http://schemas.microsoft.com/office/drawing/2010/main" val="0"/>
+                        </a:ext>
+                      </a:extLst>
+                    </a:blip>
                     <a:stretch>
                       <a:fillRect/>
                     </a:stretch>
@@ -407,7 +135,7 @@
                   <pic:spPr>
                     <a:xfrm>
                       <a:off x="0" y="0"/>
-                      <a:ext cx="3028950" cy="2305050"/>
+                      <a:ext cx="3543300" cy="3352800"/>
                     </a:xfrm>
                     <a:prstGeom prst="rect">
                       <a:avLst/>
@@ -416,17 +144,591 @@
                 </pic:pic>
               </a:graphicData>
             </a:graphic>
-          </wp:inline>
+            <wp14:sizeRelH relativeFrom="margin">
+              <wp14:pctWidth>0</wp14:pctWidth>
+            </wp14:sizeRelH>
+            <wp14:sizeRelV relativeFrom="margin">
+              <wp14:pctHeight>0</wp14:pctHeight>
+            </wp14:sizeRelV>
+          </wp:anchor>
         </w:drawing>
       </w:r>
       <w:r>
         <w:rPr>
+          <w:b/>
+        </w:rPr>
+        <w:t xml:space="preserve">La primera </w:t>
+      </w:r>
+      <w:r>
+        <w:rPr>
+          <w:b/>
+        </w:rPr>
+        <w:t>pestaña</w:t>
+      </w:r>
+      <w:r>
+        <w:rPr>
+          <w:b/>
+        </w:rPr>
+        <w:t>, "</w:t>
+      </w:r>
+      <w:r>
+        <w:rPr>
+          <w:b/>
+        </w:rPr>
+        <w:t xml:space="preserve">Método </w:t>
+      </w:r>
+      <w:r>
+        <w:rPr>
+          <w:b/>
+        </w:rPr>
+        <w:t>Lagrange</w:t>
+      </w:r>
+      <w:r>
+        <w:rPr>
+          <w:b/>
+        </w:rPr>
+        <w:t xml:space="preserve">", permite al usuario </w:t>
+      </w:r>
+      <w:r>
+        <w:rPr>
+          <w:b/>
+        </w:rPr>
+        <w:t>la vista de la interfaz realizada para utilizar el método de Lagrange:</w:t>
+      </w:r>
+      <w:r>
+        <w:rPr>
           <w:noProof/>
         </w:rPr>
+        <w:t xml:space="preserve"> </w:t>
+      </w:r>
+    </w:p>
+    <w:p>
+      <w:pPr>
+        <w:pStyle w:val="Prrafodelista"/>
+        <w:numPr>
+          <w:ilvl w:val="0"/>
+          <w:numId w:val="9"/>
+        </w:numPr>
+        <w:jc w:val="both"/>
+        <w:rPr>
+          <w:bCs/>
+        </w:rPr>
+      </w:pPr>
+      <w:r>
+        <w:rPr>
+          <w:bCs/>
+        </w:rPr>
+        <w:t>Para comenzar se le muestra al usuario el botón de ingresar punto ya que esto permite una mayor agilidad al utilizar el programa.</w:t>
+      </w:r>
+    </w:p>
+    <w:p>
+      <w:pPr>
+        <w:pStyle w:val="Prrafodelista"/>
+        <w:numPr>
+          <w:ilvl w:val="1"/>
+          <w:numId w:val="9"/>
+        </w:numPr>
+        <w:jc w:val="both"/>
+        <w:rPr>
+          <w:bCs/>
+        </w:rPr>
+      </w:pPr>
+      <w:r>
+        <w:rPr>
+          <w:noProof/>
+        </w:rPr>
         <w:drawing>
-          <wp:inline distT="0" distB="0" distL="0" distR="0" wp14:anchorId="7D8826E5" wp14:editId="6B491547">
-            <wp:extent cx="4467225" cy="4200525"/>
-            <wp:effectExtent l="0" t="0" r="9525" b="9525"/>
+          <wp:anchor distT="0" distB="0" distL="114300" distR="114300" simplePos="0" relativeHeight="251660288" behindDoc="1" locked="0" layoutInCell="1" allowOverlap="1" wp14:anchorId="5920EA1B" wp14:editId="235A944E">
+            <wp:simplePos x="0" y="0"/>
+            <wp:positionH relativeFrom="margin">
+              <wp:align>right</wp:align>
+            </wp:positionH>
+            <wp:positionV relativeFrom="paragraph">
+              <wp:posOffset>2211705</wp:posOffset>
+            </wp:positionV>
+            <wp:extent cx="3207385" cy="1190625"/>
+            <wp:effectExtent l="0" t="0" r="0" b="9525"/>
+            <wp:wrapTight wrapText="bothSides">
+              <wp:wrapPolygon edited="0">
+                <wp:start x="0" y="0"/>
+                <wp:lineTo x="0" y="21427"/>
+                <wp:lineTo x="21425" y="21427"/>
+                <wp:lineTo x="21425" y="0"/>
+                <wp:lineTo x="0" y="0"/>
+              </wp:wrapPolygon>
+            </wp:wrapTight>
+            <wp:docPr id="8" name="Imagen 8"/>
+            <wp:cNvGraphicFramePr>
+              <a:graphicFrameLocks xmlns:a="http://schemas.openxmlformats.org/drawingml/2006/main" noChangeAspect="1"/>
+            </wp:cNvGraphicFramePr>
+            <a:graphic xmlns:a="http://schemas.openxmlformats.org/drawingml/2006/main">
+              <a:graphicData uri="http://schemas.openxmlformats.org/drawingml/2006/picture">
+                <pic:pic xmlns:pic="http://schemas.openxmlformats.org/drawingml/2006/picture">
+                  <pic:nvPicPr>
+                    <pic:cNvPr id="1" name=""/>
+                    <pic:cNvPicPr/>
+                  </pic:nvPicPr>
+                  <pic:blipFill>
+                    <a:blip r:embed="rId6">
+                      <a:extLst>
+                        <a:ext uri="{28A0092B-C50C-407E-A947-70E740481C1C}">
+                          <a14:useLocalDpi xmlns:a14="http://schemas.microsoft.com/office/drawing/2010/main" val="0"/>
+                        </a:ext>
+                      </a:extLst>
+                    </a:blip>
+                    <a:stretch>
+                      <a:fillRect/>
+                    </a:stretch>
+                  </pic:blipFill>
+                  <pic:spPr>
+                    <a:xfrm>
+                      <a:off x="0" y="0"/>
+                      <a:ext cx="3207385" cy="1190625"/>
+                    </a:xfrm>
+                    <a:prstGeom prst="rect">
+                      <a:avLst/>
+                    </a:prstGeom>
+                  </pic:spPr>
+                </pic:pic>
+              </a:graphicData>
+            </a:graphic>
+            <wp14:sizeRelH relativeFrom="page">
+              <wp14:pctWidth>0</wp14:pctWidth>
+            </wp14:sizeRelH>
+            <wp14:sizeRelV relativeFrom="page">
+              <wp14:pctHeight>0</wp14:pctHeight>
+            </wp14:sizeRelV>
+          </wp:anchor>
+        </w:drawing>
+      </w:r>
+      <w:r>
+        <w:rPr>
+          <w:noProof/>
+        </w:rPr>
+        <w:drawing>
+          <wp:anchor distT="0" distB="0" distL="114300" distR="114300" simplePos="0" relativeHeight="251659264" behindDoc="1" locked="0" layoutInCell="1" allowOverlap="1" wp14:anchorId="66D55718" wp14:editId="702AE8CA">
+            <wp:simplePos x="0" y="0"/>
+            <wp:positionH relativeFrom="margin">
+              <wp:align>left</wp:align>
+            </wp:positionH>
+            <wp:positionV relativeFrom="paragraph">
+              <wp:posOffset>2249170</wp:posOffset>
+            </wp:positionV>
+            <wp:extent cx="1937385" cy="1476375"/>
+            <wp:effectExtent l="0" t="0" r="5715" b="9525"/>
+            <wp:wrapTight wrapText="bothSides">
+              <wp:wrapPolygon edited="0">
+                <wp:start x="0" y="0"/>
+                <wp:lineTo x="0" y="21461"/>
+                <wp:lineTo x="21451" y="21461"/>
+                <wp:lineTo x="21451" y="0"/>
+                <wp:lineTo x="0" y="0"/>
+              </wp:wrapPolygon>
+            </wp:wrapTight>
+            <wp:docPr id="7" name="Imagen 7"/>
+            <wp:cNvGraphicFramePr>
+              <a:graphicFrameLocks xmlns:a="http://schemas.openxmlformats.org/drawingml/2006/main" noChangeAspect="1"/>
+            </wp:cNvGraphicFramePr>
+            <a:graphic xmlns:a="http://schemas.openxmlformats.org/drawingml/2006/main">
+              <a:graphicData uri="http://schemas.openxmlformats.org/drawingml/2006/picture">
+                <pic:pic xmlns:pic="http://schemas.openxmlformats.org/drawingml/2006/picture">
+                  <pic:nvPicPr>
+                    <pic:cNvPr id="1" name=""/>
+                    <pic:cNvPicPr/>
+                  </pic:nvPicPr>
+                  <pic:blipFill>
+                    <a:blip r:embed="rId7">
+                      <a:extLst>
+                        <a:ext uri="{28A0092B-C50C-407E-A947-70E740481C1C}">
+                          <a14:useLocalDpi xmlns:a14="http://schemas.microsoft.com/office/drawing/2010/main" val="0"/>
+                        </a:ext>
+                      </a:extLst>
+                    </a:blip>
+                    <a:stretch>
+                      <a:fillRect/>
+                    </a:stretch>
+                  </pic:blipFill>
+                  <pic:spPr>
+                    <a:xfrm>
+                      <a:off x="0" y="0"/>
+                      <a:ext cx="1937385" cy="1476375"/>
+                    </a:xfrm>
+                    <a:prstGeom prst="rect">
+                      <a:avLst/>
+                    </a:prstGeom>
+                  </pic:spPr>
+                </pic:pic>
+              </a:graphicData>
+            </a:graphic>
+            <wp14:sizeRelH relativeFrom="page">
+              <wp14:pctWidth>0</wp14:pctWidth>
+            </wp14:sizeRelH>
+            <wp14:sizeRelV relativeFrom="page">
+              <wp14:pctHeight>0</wp14:pctHeight>
+            </wp14:sizeRelV>
+          </wp:anchor>
+        </w:drawing>
+      </w:r>
+      <w:r>
+        <w:rPr>
+          <w:bCs/>
+        </w:rPr>
+        <w:t xml:space="preserve">Al ingresar en esta opción se mostrará una ventana simple que pide la coordenada en X y en Y en dos campos separados para mayor entendimiento. La misma cuenta con verificación en caso de no haberse ingresado ningún </w:t>
+      </w:r>
+      <w:proofErr w:type="gramStart"/>
+      <w:r>
+        <w:rPr>
+          <w:bCs/>
+        </w:rPr>
+        <w:t>valor</w:t>
+      </w:r>
+      <w:proofErr w:type="gramEnd"/>
+      <w:r>
+        <w:rPr>
+          <w:bCs/>
+        </w:rPr>
+        <w:t xml:space="preserve"> así como también si se le quiere ingresar valores erróneos como pueden serlo las letras.</w:t>
+      </w:r>
+      <w:r>
+        <w:rPr>
+          <w:bCs/>
+        </w:rPr>
+        <w:t xml:space="preserve"> Los puntos ingresados y </w:t>
+      </w:r>
+      <w:proofErr w:type="gramStart"/>
+      <w:r>
+        <w:rPr>
+          <w:bCs/>
+        </w:rPr>
+        <w:t>aceptados,</w:t>
+      </w:r>
+      <w:proofErr w:type="gramEnd"/>
+      <w:r>
+        <w:rPr>
+          <w:bCs/>
+        </w:rPr>
+        <w:t xml:space="preserve"> pasarán a mostrarse automáticamente en la etiqueta Puntos Ingresados.</w:t>
+      </w:r>
+    </w:p>
+    <w:p>
+      <w:pPr>
+        <w:jc w:val="both"/>
+        <w:rPr>
+          <w:bCs/>
+        </w:rPr>
+      </w:pPr>
+    </w:p>
+    <w:p>
+      <w:pPr>
+        <w:jc w:val="both"/>
+        <w:rPr>
+          <w:bCs/>
+        </w:rPr>
+      </w:pPr>
+    </w:p>
+    <w:p>
+      <w:pPr>
+        <w:jc w:val="both"/>
+        <w:rPr>
+          <w:bCs/>
+        </w:rPr>
+      </w:pPr>
+    </w:p>
+    <w:p>
+      <w:pPr>
+        <w:jc w:val="both"/>
+        <w:rPr>
+          <w:bCs/>
+        </w:rPr>
+      </w:pPr>
+    </w:p>
+    <w:p>
+      <w:pPr>
+        <w:jc w:val="both"/>
+        <w:rPr>
+          <w:bCs/>
+        </w:rPr>
+      </w:pPr>
+      <w:r>
+        <w:rPr>
+          <w:noProof/>
+        </w:rPr>
+        <w:drawing>
+          <wp:anchor distT="0" distB="0" distL="114300" distR="114300" simplePos="0" relativeHeight="251661312" behindDoc="1" locked="0" layoutInCell="1" allowOverlap="1" wp14:anchorId="37563F13" wp14:editId="7BEF3416">
+            <wp:simplePos x="0" y="0"/>
+            <wp:positionH relativeFrom="margin">
+              <wp:posOffset>3785870</wp:posOffset>
+            </wp:positionH>
+            <wp:positionV relativeFrom="paragraph">
+              <wp:posOffset>170815</wp:posOffset>
+            </wp:positionV>
+            <wp:extent cx="2112010" cy="1580515"/>
+            <wp:effectExtent l="0" t="0" r="2540" b="635"/>
+            <wp:wrapTight wrapText="bothSides">
+              <wp:wrapPolygon edited="0">
+                <wp:start x="0" y="0"/>
+                <wp:lineTo x="0" y="21348"/>
+                <wp:lineTo x="21431" y="21348"/>
+                <wp:lineTo x="21431" y="0"/>
+                <wp:lineTo x="0" y="0"/>
+              </wp:wrapPolygon>
+            </wp:wrapTight>
+            <wp:docPr id="9" name="Imagen 9"/>
+            <wp:cNvGraphicFramePr>
+              <a:graphicFrameLocks xmlns:a="http://schemas.openxmlformats.org/drawingml/2006/main" noChangeAspect="1"/>
+            </wp:cNvGraphicFramePr>
+            <a:graphic xmlns:a="http://schemas.openxmlformats.org/drawingml/2006/main">
+              <a:graphicData uri="http://schemas.openxmlformats.org/drawingml/2006/picture">
+                <pic:pic xmlns:pic="http://schemas.openxmlformats.org/drawingml/2006/picture">
+                  <pic:nvPicPr>
+                    <pic:cNvPr id="1" name=""/>
+                    <pic:cNvPicPr/>
+                  </pic:nvPicPr>
+                  <pic:blipFill rotWithShape="1">
+                    <a:blip r:embed="rId8">
+                      <a:extLst>
+                        <a:ext uri="{28A0092B-C50C-407E-A947-70E740481C1C}">
+                          <a14:useLocalDpi xmlns:a14="http://schemas.microsoft.com/office/drawing/2010/main" val="0"/>
+                        </a:ext>
+                      </a:extLst>
+                    </a:blip>
+                    <a:srcRect l="11544" t="20247" r="65527" b="49239"/>
+                    <a:stretch/>
+                  </pic:blipFill>
+                  <pic:spPr bwMode="auto">
+                    <a:xfrm>
+                      <a:off x="0" y="0"/>
+                      <a:ext cx="2112010" cy="1580515"/>
+                    </a:xfrm>
+                    <a:prstGeom prst="rect">
+                      <a:avLst/>
+                    </a:prstGeom>
+                    <a:ln>
+                      <a:noFill/>
+                    </a:ln>
+                    <a:extLst>
+                      <a:ext uri="{53640926-AAD7-44D8-BBD7-CCE9431645EC}">
+                        <a14:shadowObscured xmlns:a14="http://schemas.microsoft.com/office/drawing/2010/main"/>
+                      </a:ext>
+                    </a:extLst>
+                  </pic:spPr>
+                </pic:pic>
+              </a:graphicData>
+            </a:graphic>
+            <wp14:sizeRelH relativeFrom="margin">
+              <wp14:pctWidth>0</wp14:pctWidth>
+            </wp14:sizeRelH>
+            <wp14:sizeRelV relativeFrom="margin">
+              <wp14:pctHeight>0</wp14:pctHeight>
+            </wp14:sizeRelV>
+          </wp:anchor>
+        </w:drawing>
+      </w:r>
+    </w:p>
+    <w:p>
+      <w:pPr>
+        <w:jc w:val="both"/>
+        <w:rPr>
+          <w:bCs/>
+        </w:rPr>
+      </w:pPr>
+    </w:p>
+    <w:p>
+      <w:pPr>
+        <w:pStyle w:val="Prrafodelista"/>
+        <w:numPr>
+          <w:ilvl w:val="0"/>
+          <w:numId w:val="9"/>
+        </w:numPr>
+        <w:jc w:val="both"/>
+        <w:rPr>
+          <w:bCs/>
+        </w:rPr>
+      </w:pPr>
+      <w:r>
+        <w:rPr>
+          <w:bCs/>
+        </w:rPr>
+        <w:t>Luego se muestra el botón Remover Punto que le permite al usuario elegir de entre todos los puntos agregados cuál va a ser el que quiera borrar, confirmándolo finalmente con el botón Aceptar.</w:t>
+      </w:r>
+    </w:p>
+    <w:p>
+      <w:pPr>
+        <w:pStyle w:val="Prrafodelista"/>
+        <w:numPr>
+          <w:ilvl w:val="0"/>
+          <w:numId w:val="9"/>
+        </w:numPr>
+        <w:jc w:val="both"/>
+        <w:rPr>
+          <w:bCs/>
+        </w:rPr>
+      </w:pPr>
+      <w:proofErr w:type="gramStart"/>
+      <w:r>
+        <w:rPr>
+          <w:bCs/>
+        </w:rPr>
+        <w:t>Finalmente</w:t>
+      </w:r>
+      <w:proofErr w:type="gramEnd"/>
+      <w:r>
+        <w:rPr>
+          <w:bCs/>
+        </w:rPr>
+        <w:t xml:space="preserve"> de entre esta sección de botones, se encuentra el de Limpiar que es análogo al finalizar que borra todos los puntos que se hayan ingresado previamente permitiéndole al usuario, comenzar una nueva consulta.</w:t>
+      </w:r>
+    </w:p>
+    <w:p>
+      <w:pPr>
+        <w:pStyle w:val="Prrafodelista"/>
+        <w:numPr>
+          <w:ilvl w:val="0"/>
+          <w:numId w:val="9"/>
+        </w:numPr>
+        <w:jc w:val="both"/>
+        <w:rPr>
+          <w:bCs/>
+        </w:rPr>
+      </w:pPr>
+      <w:r>
+        <w:rPr>
+          <w:bCs/>
+        </w:rPr>
+        <w:t xml:space="preserve">También contamos con la posibilidad de seleccionar si se desea mostrar los puntos o no, siendo el seleccionar la casilla Mostrar Pasos un </w:t>
+      </w:r>
+      <w:proofErr w:type="spellStart"/>
+      <w:r>
+        <w:rPr>
+          <w:bCs/>
+        </w:rPr>
+        <w:t>si</w:t>
+      </w:r>
+      <w:proofErr w:type="spellEnd"/>
+      <w:r>
+        <w:rPr>
+          <w:bCs/>
+        </w:rPr>
+        <w:t>.</w:t>
+      </w:r>
+    </w:p>
+    <w:p>
+      <w:pPr>
+        <w:pStyle w:val="Prrafodelista"/>
+        <w:numPr>
+          <w:ilvl w:val="0"/>
+          <w:numId w:val="9"/>
+        </w:numPr>
+        <w:jc w:val="both"/>
+        <w:rPr>
+          <w:bCs/>
+        </w:rPr>
+      </w:pPr>
+      <w:r>
+        <w:t xml:space="preserve">Finalizada el ingreso de números, el usuario deberá hacer </w:t>
+      </w:r>
+      <w:proofErr w:type="gramStart"/>
+      <w:r>
+        <w:t>click</w:t>
+      </w:r>
+      <w:proofErr w:type="gramEnd"/>
+      <w:r>
+        <w:t xml:space="preserve"> en Realizar Interpolación.</w:t>
+      </w:r>
+    </w:p>
+    <w:p>
+      <w:pPr>
+        <w:jc w:val="both"/>
+        <w:rPr>
+          <w:b/>
+        </w:rPr>
+      </w:pPr>
+      <w:r>
+        <w:rPr>
+          <w:b/>
+        </w:rPr>
+        <w:lastRenderedPageBreak/>
+        <w:t xml:space="preserve">La segunda </w:t>
+      </w:r>
+      <w:r>
+        <w:rPr>
+          <w:b/>
+        </w:rPr>
+        <w:t>pestaña</w:t>
+      </w:r>
+      <w:r>
+        <w:rPr>
+          <w:b/>
+        </w:rPr>
+        <w:t>, "</w:t>
+      </w:r>
+      <w:r>
+        <w:rPr>
+          <w:b/>
+        </w:rPr>
+        <w:t xml:space="preserve">Método </w:t>
+      </w:r>
+      <w:r>
+        <w:rPr>
+          <w:b/>
+        </w:rPr>
+        <w:t>Newton</w:t>
+      </w:r>
+      <w:r>
+        <w:rPr>
+          <w:b/>
+        </w:rPr>
+        <w:t>-Gregory</w:t>
+      </w:r>
+      <w:r>
+        <w:rPr>
+          <w:b/>
+        </w:rPr>
+        <w:t>", permite al usuario realizar la</w:t>
+      </w:r>
+      <w:r>
+        <w:rPr>
+          <w:b/>
+        </w:rPr>
+        <w:t xml:space="preserve"> interpolación de los puntos mediante las opciones que seleccione.</w:t>
+      </w:r>
+    </w:p>
+    <w:p>
+      <w:pPr>
+        <w:pStyle w:val="Prrafodelista"/>
+        <w:numPr>
+          <w:ilvl w:val="0"/>
+          <w:numId w:val="10"/>
+        </w:numPr>
+        <w:jc w:val="both"/>
+        <w:rPr>
+          <w:bCs/>
+        </w:rPr>
+      </w:pPr>
+      <w:r>
+        <w:rPr>
+          <w:noProof/>
+        </w:rPr>
+        <w:drawing>
+          <wp:anchor distT="0" distB="0" distL="114300" distR="114300" simplePos="0" relativeHeight="251664384" behindDoc="1" locked="0" layoutInCell="1" allowOverlap="1" wp14:anchorId="7C61847B" wp14:editId="57D89FC6">
+            <wp:simplePos x="0" y="0"/>
+            <wp:positionH relativeFrom="margin">
+              <wp:posOffset>2406650</wp:posOffset>
+            </wp:positionH>
+            <wp:positionV relativeFrom="paragraph">
+              <wp:posOffset>11430</wp:posOffset>
+            </wp:positionV>
+            <wp:extent cx="3521710" cy="3295650"/>
+            <wp:effectExtent l="0" t="0" r="2540" b="0"/>
+            <wp:wrapTight wrapText="bothSides">
+              <wp:wrapPolygon edited="0">
+                <wp:start x="0" y="0"/>
+                <wp:lineTo x="0" y="21475"/>
+                <wp:lineTo x="21499" y="21475"/>
+                <wp:lineTo x="21499" y="0"/>
+                <wp:lineTo x="0" y="0"/>
+              </wp:wrapPolygon>
+            </wp:wrapTight>
             <wp:docPr id="1" name="Imagen 1"/>
             <wp:cNvGraphicFramePr>
               <a:graphicFrameLocks xmlns:a="http://schemas.openxmlformats.org/drawingml/2006/main" noChangeAspect="1"/>
@@ -439,7 +741,13 @@
                     <pic:cNvPicPr/>
                   </pic:nvPicPr>
                   <pic:blipFill>
-                    <a:blip r:embed="rId6"/>
+                    <a:blip r:embed="rId9">
+                      <a:extLst>
+                        <a:ext uri="{28A0092B-C50C-407E-A947-70E740481C1C}">
+                          <a14:useLocalDpi xmlns:a14="http://schemas.microsoft.com/office/drawing/2010/main" val="0"/>
+                        </a:ext>
+                      </a:extLst>
+                    </a:blip>
                     <a:stretch>
                       <a:fillRect/>
                     </a:stretch>
@@ -447,7 +755,7 @@
                   <pic:spPr>
                     <a:xfrm>
                       <a:off x="0" y="0"/>
-                      <a:ext cx="4467225" cy="4200525"/>
+                      <a:ext cx="3521710" cy="3295650"/>
                     </a:xfrm>
                     <a:prstGeom prst="rect">
                       <a:avLst/>
@@ -456,146 +764,128 @@
                 </pic:pic>
               </a:graphicData>
             </a:graphic>
-          </wp:inline>
+            <wp14:sizeRelH relativeFrom="margin">
+              <wp14:pctWidth>0</wp14:pctWidth>
+            </wp14:sizeRelH>
+            <wp14:sizeRelV relativeFrom="margin">
+              <wp14:pctHeight>0</wp14:pctHeight>
+            </wp14:sizeRelV>
+          </wp:anchor>
         </w:drawing>
       </w:r>
       <w:r>
         <w:rPr>
+          <w:bCs/>
+        </w:rPr>
+        <w:t>Los primeros tres pasos son análogos en ambos métodos, y funcionan de forma similar.</w:t>
+      </w:r>
+      <w:r>
+        <w:rPr>
           <w:noProof/>
         </w:rPr>
-        <w:drawing>
-          <wp:inline distT="0" distB="0" distL="0" distR="0" wp14:anchorId="5E4225DF" wp14:editId="2AB3C896">
-            <wp:extent cx="4410075" cy="1657350"/>
-            <wp:effectExtent l="0" t="0" r="9525" b="0"/>
-            <wp:docPr id="3" name="Imagen 3"/>
-            <wp:cNvGraphicFramePr>
-              <a:graphicFrameLocks xmlns:a="http://schemas.openxmlformats.org/drawingml/2006/main" noChangeAspect="1"/>
-            </wp:cNvGraphicFramePr>
-            <a:graphic xmlns:a="http://schemas.openxmlformats.org/drawingml/2006/main">
-              <a:graphicData uri="http://schemas.openxmlformats.org/drawingml/2006/picture">
-                <pic:pic xmlns:pic="http://schemas.openxmlformats.org/drawingml/2006/picture">
-                  <pic:nvPicPr>
-                    <pic:cNvPr id="1" name=""/>
-                    <pic:cNvPicPr/>
-                  </pic:nvPicPr>
-                  <pic:blipFill>
-                    <a:blip r:embed="rId7"/>
-                    <a:stretch>
-                      <a:fillRect/>
-                    </a:stretch>
-                  </pic:blipFill>
-                  <pic:spPr>
-                    <a:xfrm>
-                      <a:off x="0" y="0"/>
-                      <a:ext cx="4410075" cy="1657350"/>
-                    </a:xfrm>
-                    <a:prstGeom prst="rect">
-                      <a:avLst/>
-                    </a:prstGeom>
-                  </pic:spPr>
-                </pic:pic>
-              </a:graphicData>
-            </a:graphic>
-          </wp:inline>
-        </w:drawing>
+        <w:t xml:space="preserve"> </w:t>
+      </w:r>
+      <w:r>
+        <w:rPr>
+          <w:noProof/>
+        </w:rPr>
+        <w:t>Al igual que la opción de mostrar pasos y la forma de mostrar los puntos ingresados que se mantienen consistente a lo largo de ambas pestañas.</w:t>
       </w:r>
     </w:p>
     <w:p>
+      <w:pPr>
+        <w:pStyle w:val="Prrafodelista"/>
+        <w:numPr>
+          <w:ilvl w:val="0"/>
+          <w:numId w:val="10"/>
+        </w:numPr>
+        <w:jc w:val="both"/>
+        <w:rPr>
+          <w:bCs/>
+        </w:rPr>
+      </w:pPr>
       <w:r>
         <w:rPr>
           <w:noProof/>
         </w:rPr>
-        <w:lastRenderedPageBreak/>
-        <w:drawing>
-          <wp:inline distT="0" distB="0" distL="0" distR="0" wp14:anchorId="6EA3C0D7" wp14:editId="1B29DB63">
-            <wp:extent cx="4933950" cy="5162550"/>
-            <wp:effectExtent l="0" t="0" r="0" b="0"/>
-            <wp:docPr id="4" name="Imagen 4"/>
-            <wp:cNvGraphicFramePr>
-              <a:graphicFrameLocks xmlns:a="http://schemas.openxmlformats.org/drawingml/2006/main" noChangeAspect="1"/>
-            </wp:cNvGraphicFramePr>
-            <a:graphic xmlns:a="http://schemas.openxmlformats.org/drawingml/2006/main">
-              <a:graphicData uri="http://schemas.openxmlformats.org/drawingml/2006/picture">
-                <pic:pic xmlns:pic="http://schemas.openxmlformats.org/drawingml/2006/picture">
-                  <pic:nvPicPr>
-                    <pic:cNvPr id="1" name=""/>
-                    <pic:cNvPicPr/>
-                  </pic:nvPicPr>
-                  <pic:blipFill>
-                    <a:blip r:embed="rId8"/>
-                    <a:stretch>
-                      <a:fillRect/>
-                    </a:stretch>
-                  </pic:blipFill>
-                  <pic:spPr>
-                    <a:xfrm>
-                      <a:off x="0" y="0"/>
-                      <a:ext cx="4933950" cy="5162550"/>
-                    </a:xfrm>
-                    <a:prstGeom prst="rect">
-                      <a:avLst/>
-                    </a:prstGeom>
-                  </pic:spPr>
-                </pic:pic>
-              </a:graphicData>
-            </a:graphic>
-          </wp:inline>
-        </w:drawing>
+        <w:t>El cambio que se ve en esta sección es la posibilidad de elegir el metodo a utilizar siendo estos Regresivo o Progresivo</w:t>
+      </w:r>
+      <w:r>
+        <w:t xml:space="preserve">. Los mismos se despliegan al </w:t>
+      </w:r>
+      <w:proofErr w:type="spellStart"/>
+      <w:r>
+        <w:t>clickear</w:t>
+      </w:r>
+      <w:proofErr w:type="spellEnd"/>
+      <w:r>
+        <w:t xml:space="preserve"> debajo de “Elija un método a utilizar”. El mismo por</w:t>
+      </w:r>
+      <w:r>
+        <w:t xml:space="preserve"> defecto será el Regresivo.</w:t>
       </w:r>
     </w:p>
     <w:p>
       <w:pPr>
-        <w:rPr>
-          <w:u w:val="single"/>
-        </w:rPr>
-      </w:pPr>
-      <w:r>
-        <w:rPr>
-          <w:noProof/>
-        </w:rPr>
-        <w:lastRenderedPageBreak/>
-        <w:drawing>
-          <wp:inline distT="0" distB="0" distL="0" distR="0" wp14:anchorId="6C488A18" wp14:editId="35E6B933">
-            <wp:extent cx="4914900" cy="5162550"/>
-            <wp:effectExtent l="0" t="0" r="0" b="0"/>
-            <wp:docPr id="5" name="Imagen 5"/>
-            <wp:cNvGraphicFramePr>
-              <a:graphicFrameLocks xmlns:a="http://schemas.openxmlformats.org/drawingml/2006/main" noChangeAspect="1"/>
-            </wp:cNvGraphicFramePr>
-            <a:graphic xmlns:a="http://schemas.openxmlformats.org/drawingml/2006/main">
-              <a:graphicData uri="http://schemas.openxmlformats.org/drawingml/2006/picture">
-                <pic:pic xmlns:pic="http://schemas.openxmlformats.org/drawingml/2006/picture">
-                  <pic:nvPicPr>
-                    <pic:cNvPr id="1" name=""/>
-                    <pic:cNvPicPr/>
-                  </pic:nvPicPr>
-                  <pic:blipFill>
-                    <a:blip r:embed="rId9"/>
-                    <a:stretch>
-                      <a:fillRect/>
-                    </a:stretch>
-                  </pic:blipFill>
-                  <pic:spPr>
-                    <a:xfrm>
-                      <a:off x="0" y="0"/>
-                      <a:ext cx="4914900" cy="5162550"/>
-                    </a:xfrm>
-                    <a:prstGeom prst="rect">
-                      <a:avLst/>
-                    </a:prstGeom>
-                  </pic:spPr>
-                </pic:pic>
-              </a:graphicData>
-            </a:graphic>
-          </wp:inline>
-        </w:drawing>
-      </w:r>
+        <w:pStyle w:val="Prrafodelista"/>
+        <w:numPr>
+          <w:ilvl w:val="0"/>
+          <w:numId w:val="10"/>
+        </w:numPr>
+        <w:jc w:val="both"/>
+        <w:rPr>
+          <w:bCs/>
+        </w:rPr>
+      </w:pPr>
+      <w:r>
+        <w:t>L</w:t>
+      </w:r>
+      <w:r>
+        <w:t>uego de finalizado el ingreso de puntos, se procede a Realizar Interpolación.</w:t>
+      </w:r>
+    </w:p>
+    <w:p>
+      <w:pPr>
+        <w:ind w:left="360"/>
+        <w:jc w:val="both"/>
+        <w:rPr>
+          <w:bCs/>
+        </w:rPr>
+      </w:pPr>
+    </w:p>
+    <w:p>
+      <w:pPr>
+        <w:ind w:left="360"/>
+        <w:jc w:val="both"/>
+        <w:rPr>
+          <w:b/>
+        </w:rPr>
+      </w:pPr>
+      <w:r>
+        <w:rPr>
+          <w:b/>
+        </w:rPr>
+        <w:t>Luego de presionado el botón Realizar Interpolación, se procede a realizar los cálculos pertinentes y se dirige al usuario a una nueva ventana, común para ambos métodos. Exceptuando los pasos mostrados.</w:t>
+      </w:r>
+    </w:p>
+    <w:p>
+      <w:pPr>
+        <w:pStyle w:val="Prrafodelista"/>
+        <w:numPr>
+          <w:ilvl w:val="0"/>
+          <w:numId w:val="12"/>
+        </w:numPr>
+        <w:jc w:val="both"/>
+        <w:rPr>
+          <w:bCs/>
+        </w:rPr>
+      </w:pPr>
       <w:bookmarkStart w:id="0" w:name="_GoBack"/>
       <w:bookmarkEnd w:id="0"/>
     </w:p>
     <w:sectPr>
       <w:pgSz w:w="11906" w:h="16838"/>
-      <w:pgMar w:top="1417" w:right="1701" w:bottom="1417" w:left="1701" w:header="708" w:footer="708" w:gutter="0"/>
+      <w:pgMar w:top="1417" w:right="1133" w:bottom="1417" w:left="1418" w:header="708" w:footer="708" w:gutter="0"/>
       <w:cols w:space="708"/>
       <w:docGrid w:linePitch="360"/>
     </w:sectPr>
@@ -778,6 +1068,178 @@
     </w:lvl>
   </w:abstractNum>
   <w:abstractNum w:abstractNumId="2" w15:restartNumberingAfterBreak="0">
+    <w:nsid w:val="088C16F0"/>
+    <w:multiLevelType w:val="hybridMultilevel"/>
+    <w:tmpl w:val="682E299C"/>
+    <w:lvl w:ilvl="0" w:tplc="2C0A000F">
+      <w:start w:val="1"/>
+      <w:numFmt w:val="decimal"/>
+      <w:lvlText w:val="%1."/>
+      <w:lvlJc w:val="left"/>
+      <w:pPr>
+        <w:ind w:left="1080" w:hanging="360"/>
+      </w:pPr>
+    </w:lvl>
+    <w:lvl w:ilvl="1" w:tplc="2C0A0019" w:tentative="1">
+      <w:start w:val="1"/>
+      <w:numFmt w:val="lowerLetter"/>
+      <w:lvlText w:val="%2."/>
+      <w:lvlJc w:val="left"/>
+      <w:pPr>
+        <w:ind w:left="1800" w:hanging="360"/>
+      </w:pPr>
+    </w:lvl>
+    <w:lvl w:ilvl="2" w:tplc="2C0A001B" w:tentative="1">
+      <w:start w:val="1"/>
+      <w:numFmt w:val="lowerRoman"/>
+      <w:lvlText w:val="%3."/>
+      <w:lvlJc w:val="right"/>
+      <w:pPr>
+        <w:ind w:left="2520" w:hanging="180"/>
+      </w:pPr>
+    </w:lvl>
+    <w:lvl w:ilvl="3" w:tplc="2C0A000F" w:tentative="1">
+      <w:start w:val="1"/>
+      <w:numFmt w:val="decimal"/>
+      <w:lvlText w:val="%4."/>
+      <w:lvlJc w:val="left"/>
+      <w:pPr>
+        <w:ind w:left="3240" w:hanging="360"/>
+      </w:pPr>
+    </w:lvl>
+    <w:lvl w:ilvl="4" w:tplc="2C0A0019" w:tentative="1">
+      <w:start w:val="1"/>
+      <w:numFmt w:val="lowerLetter"/>
+      <w:lvlText w:val="%5."/>
+      <w:lvlJc w:val="left"/>
+      <w:pPr>
+        <w:ind w:left="3960" w:hanging="360"/>
+      </w:pPr>
+    </w:lvl>
+    <w:lvl w:ilvl="5" w:tplc="2C0A001B" w:tentative="1">
+      <w:start w:val="1"/>
+      <w:numFmt w:val="lowerRoman"/>
+      <w:lvlText w:val="%6."/>
+      <w:lvlJc w:val="right"/>
+      <w:pPr>
+        <w:ind w:left="4680" w:hanging="180"/>
+      </w:pPr>
+    </w:lvl>
+    <w:lvl w:ilvl="6" w:tplc="2C0A000F" w:tentative="1">
+      <w:start w:val="1"/>
+      <w:numFmt w:val="decimal"/>
+      <w:lvlText w:val="%7."/>
+      <w:lvlJc w:val="left"/>
+      <w:pPr>
+        <w:ind w:left="5400" w:hanging="360"/>
+      </w:pPr>
+    </w:lvl>
+    <w:lvl w:ilvl="7" w:tplc="2C0A0019" w:tentative="1">
+      <w:start w:val="1"/>
+      <w:numFmt w:val="lowerLetter"/>
+      <w:lvlText w:val="%8."/>
+      <w:lvlJc w:val="left"/>
+      <w:pPr>
+        <w:ind w:left="6120" w:hanging="360"/>
+      </w:pPr>
+    </w:lvl>
+    <w:lvl w:ilvl="8" w:tplc="2C0A001B" w:tentative="1">
+      <w:start w:val="1"/>
+      <w:numFmt w:val="lowerRoman"/>
+      <w:lvlText w:val="%9."/>
+      <w:lvlJc w:val="right"/>
+      <w:pPr>
+        <w:ind w:left="6840" w:hanging="180"/>
+      </w:pPr>
+    </w:lvl>
+  </w:abstractNum>
+  <w:abstractNum w:abstractNumId="3" w15:restartNumberingAfterBreak="0">
+    <w:nsid w:val="08C3634F"/>
+    <w:multiLevelType w:val="hybridMultilevel"/>
+    <w:tmpl w:val="2244D612"/>
+    <w:lvl w:ilvl="0" w:tplc="2C0A000F">
+      <w:start w:val="1"/>
+      <w:numFmt w:val="decimal"/>
+      <w:lvlText w:val="%1."/>
+      <w:lvlJc w:val="left"/>
+      <w:pPr>
+        <w:ind w:left="720" w:hanging="360"/>
+      </w:pPr>
+    </w:lvl>
+    <w:lvl w:ilvl="1" w:tplc="2C0A0019" w:tentative="1">
+      <w:start w:val="1"/>
+      <w:numFmt w:val="lowerLetter"/>
+      <w:lvlText w:val="%2."/>
+      <w:lvlJc w:val="left"/>
+      <w:pPr>
+        <w:ind w:left="1440" w:hanging="360"/>
+      </w:pPr>
+    </w:lvl>
+    <w:lvl w:ilvl="2" w:tplc="2C0A001B" w:tentative="1">
+      <w:start w:val="1"/>
+      <w:numFmt w:val="lowerRoman"/>
+      <w:lvlText w:val="%3."/>
+      <w:lvlJc w:val="right"/>
+      <w:pPr>
+        <w:ind w:left="2160" w:hanging="180"/>
+      </w:pPr>
+    </w:lvl>
+    <w:lvl w:ilvl="3" w:tplc="2C0A000F" w:tentative="1">
+      <w:start w:val="1"/>
+      <w:numFmt w:val="decimal"/>
+      <w:lvlText w:val="%4."/>
+      <w:lvlJc w:val="left"/>
+      <w:pPr>
+        <w:ind w:left="2880" w:hanging="360"/>
+      </w:pPr>
+    </w:lvl>
+    <w:lvl w:ilvl="4" w:tplc="2C0A0019" w:tentative="1">
+      <w:start w:val="1"/>
+      <w:numFmt w:val="lowerLetter"/>
+      <w:lvlText w:val="%5."/>
+      <w:lvlJc w:val="left"/>
+      <w:pPr>
+        <w:ind w:left="3600" w:hanging="360"/>
+      </w:pPr>
+    </w:lvl>
+    <w:lvl w:ilvl="5" w:tplc="2C0A001B" w:tentative="1">
+      <w:start w:val="1"/>
+      <w:numFmt w:val="lowerRoman"/>
+      <w:lvlText w:val="%6."/>
+      <w:lvlJc w:val="right"/>
+      <w:pPr>
+        <w:ind w:left="4320" w:hanging="180"/>
+      </w:pPr>
+    </w:lvl>
+    <w:lvl w:ilvl="6" w:tplc="2C0A000F" w:tentative="1">
+      <w:start w:val="1"/>
+      <w:numFmt w:val="decimal"/>
+      <w:lvlText w:val="%7."/>
+      <w:lvlJc w:val="left"/>
+      <w:pPr>
+        <w:ind w:left="5040" w:hanging="360"/>
+      </w:pPr>
+    </w:lvl>
+    <w:lvl w:ilvl="7" w:tplc="2C0A0019" w:tentative="1">
+      <w:start w:val="1"/>
+      <w:numFmt w:val="lowerLetter"/>
+      <w:lvlText w:val="%8."/>
+      <w:lvlJc w:val="left"/>
+      <w:pPr>
+        <w:ind w:left="5760" w:hanging="360"/>
+      </w:pPr>
+    </w:lvl>
+    <w:lvl w:ilvl="8" w:tplc="2C0A001B" w:tentative="1">
+      <w:start w:val="1"/>
+      <w:numFmt w:val="lowerRoman"/>
+      <w:lvlText w:val="%9."/>
+      <w:lvlJc w:val="right"/>
+      <w:pPr>
+        <w:ind w:left="6480" w:hanging="180"/>
+      </w:pPr>
+    </w:lvl>
+  </w:abstractNum>
+  <w:abstractNum w:abstractNumId="4" w15:restartNumberingAfterBreak="0">
     <w:nsid w:val="0DE11500"/>
     <w:multiLevelType w:val="hybridMultilevel"/>
     <w:tmpl w:val="CBECCC10"/>
@@ -863,7 +1325,7 @@
       </w:pPr>
     </w:lvl>
   </w:abstractNum>
-  <w:abstractNum w:abstractNumId="3" w15:restartNumberingAfterBreak="0">
+  <w:abstractNum w:abstractNumId="5" w15:restartNumberingAfterBreak="0">
     <w:nsid w:val="0EB578DA"/>
     <w:multiLevelType w:val="hybridMultilevel"/>
     <w:tmpl w:val="0E123814"/>
@@ -949,7 +1411,7 @@
       </w:pPr>
     </w:lvl>
   </w:abstractNum>
-  <w:abstractNum w:abstractNumId="4" w15:restartNumberingAfterBreak="0">
+  <w:abstractNum w:abstractNumId="6" w15:restartNumberingAfterBreak="0">
     <w:nsid w:val="38E02519"/>
     <w:multiLevelType w:val="hybridMultilevel"/>
     <w:tmpl w:val="B32AFA7E"/>
@@ -1035,7 +1497,7 @@
       </w:pPr>
     </w:lvl>
   </w:abstractNum>
-  <w:abstractNum w:abstractNumId="5" w15:restartNumberingAfterBreak="0">
+  <w:abstractNum w:abstractNumId="7" w15:restartNumberingAfterBreak="0">
     <w:nsid w:val="3D047E3F"/>
     <w:multiLevelType w:val="hybridMultilevel"/>
     <w:tmpl w:val="D1DA57A0"/>
@@ -1121,7 +1583,7 @@
       </w:pPr>
     </w:lvl>
   </w:abstractNum>
-  <w:abstractNum w:abstractNumId="6" w15:restartNumberingAfterBreak="0">
+  <w:abstractNum w:abstractNumId="8" w15:restartNumberingAfterBreak="0">
     <w:nsid w:val="498F3C58"/>
     <w:multiLevelType w:val="hybridMultilevel"/>
     <w:tmpl w:val="7408E96E"/>
@@ -1207,7 +1669,7 @@
       </w:pPr>
     </w:lvl>
   </w:abstractNum>
-  <w:abstractNum w:abstractNumId="7" w15:restartNumberingAfterBreak="0">
+  <w:abstractNum w:abstractNumId="9" w15:restartNumberingAfterBreak="0">
     <w:nsid w:val="53CC0596"/>
     <w:multiLevelType w:val="hybridMultilevel"/>
     <w:tmpl w:val="E8E4F33A"/>
@@ -1293,7 +1755,7 @@
       </w:pPr>
     </w:lvl>
   </w:abstractNum>
-  <w:abstractNum w:abstractNumId="8" w15:restartNumberingAfterBreak="0">
+  <w:abstractNum w:abstractNumId="10" w15:restartNumberingAfterBreak="0">
     <w:nsid w:val="76073A43"/>
     <w:multiLevelType w:val="hybridMultilevel"/>
     <w:tmpl w:val="D1FE82E2"/>
@@ -1379,7 +1841,7 @@
       </w:pPr>
     </w:lvl>
   </w:abstractNum>
-  <w:abstractNum w:abstractNumId="9" w15:restartNumberingAfterBreak="0">
+  <w:abstractNum w:abstractNumId="11" w15:restartNumberingAfterBreak="0">
     <w:nsid w:val="7E8B7CE1"/>
     <w:multiLevelType w:val="hybridMultilevel"/>
     <w:tmpl w:val="5246D344"/>
@@ -1469,31 +1931,37 @@
     <w:abstractNumId w:val="1"/>
   </w:num>
   <w:num w:numId="2">
+    <w:abstractNumId w:val="11"/>
+  </w:num>
+  <w:num w:numId="3">
+    <w:abstractNumId w:val="4"/>
+  </w:num>
+  <w:num w:numId="4">
+    <w:abstractNumId w:val="8"/>
+  </w:num>
+  <w:num w:numId="5">
+    <w:abstractNumId w:val="6"/>
+  </w:num>
+  <w:num w:numId="6">
     <w:abstractNumId w:val="9"/>
   </w:num>
-  <w:num w:numId="3">
-    <w:abstractNumId w:val="2"/>
-  </w:num>
-  <w:num w:numId="4">
-    <w:abstractNumId w:val="6"/>
-  </w:num>
-  <w:num w:numId="5">
-    <w:abstractNumId w:val="4"/>
-  </w:num>
-  <w:num w:numId="6">
-    <w:abstractNumId w:val="7"/>
-  </w:num>
   <w:num w:numId="7">
-    <w:abstractNumId w:val="8"/>
+    <w:abstractNumId w:val="10"/>
   </w:num>
   <w:num w:numId="8">
-    <w:abstractNumId w:val="3"/>
+    <w:abstractNumId w:val="5"/>
   </w:num>
   <w:num w:numId="9">
     <w:abstractNumId w:val="0"/>
   </w:num>
   <w:num w:numId="10">
-    <w:abstractNumId w:val="5"/>
+    <w:abstractNumId w:val="7"/>
+  </w:num>
+  <w:num w:numId="11">
+    <w:abstractNumId w:val="2"/>
+  </w:num>
+  <w:num w:numId="12">
+    <w:abstractNumId w:val="3"/>
   </w:num>
 </w:numbering>
 </file>

</xml_diff>

<commit_message>
Subo more avance de manual
</commit_message>
<xml_diff>
--- a/Manual de Usuario.docx
+++ b/Manual de Usuario.docx
@@ -407,7 +407,21 @@
         <w:rPr>
           <w:bCs/>
         </w:rPr>
-        <w:t xml:space="preserve"> pasarán a mostrarse automáticamente en la etiqueta Puntos Ingresados.</w:t>
+        <w:t xml:space="preserve"> pasarán a mostrarse automáticamente en la etiqueta </w:t>
+      </w:r>
+      <w:r>
+        <w:rPr>
+          <w:bCs/>
+          <w:i/>
+          <w:iCs/>
+        </w:rPr>
+        <w:t>Puntos Ingresados</w:t>
+      </w:r>
+      <w:r>
+        <w:rPr>
+          <w:bCs/>
+        </w:rPr>
+        <w:t>.</w:t>
       </w:r>
     </w:p>
     <w:p>
@@ -549,7 +563,77 @@
         <w:rPr>
           <w:bCs/>
         </w:rPr>
-        <w:t>Luego se muestra el botón Remover Punto que le permite al usuario elegir de entre todos los puntos agregados cuál va a ser el que quiera borrar, confirmándolo finalmente con el botón Aceptar.</w:t>
+        <w:t xml:space="preserve">Luego se muestra el botón </w:t>
+      </w:r>
+      <w:r>
+        <w:rPr>
+          <w:bCs/>
+          <w:i/>
+          <w:iCs/>
+        </w:rPr>
+        <w:t>Remover Punto</w:t>
+      </w:r>
+      <w:r>
+        <w:rPr>
+          <w:bCs/>
+        </w:rPr>
+        <w:t xml:space="preserve"> que le permite al usuario elegir de entre todos los puntos agregados cuál va a ser el que quiera borrar, confirmándolo finalmente con el botón </w:t>
+      </w:r>
+      <w:r>
+        <w:rPr>
+          <w:bCs/>
+          <w:i/>
+          <w:iCs/>
+        </w:rPr>
+        <w:t>Aceptar</w:t>
+      </w:r>
+      <w:r>
+        <w:rPr>
+          <w:bCs/>
+        </w:rPr>
+        <w:t>.</w:t>
+      </w:r>
+      <w:r>
+        <w:rPr>
+          <w:bCs/>
+        </w:rPr>
+        <w:t xml:space="preserve"> </w:t>
+      </w:r>
+      <w:proofErr w:type="gramStart"/>
+      <w:r>
+        <w:rPr>
+          <w:bCs/>
+        </w:rPr>
+        <w:t>Ésta</w:t>
+      </w:r>
+      <w:proofErr w:type="gramEnd"/>
+      <w:r>
+        <w:rPr>
+          <w:bCs/>
+        </w:rPr>
+        <w:t xml:space="preserve"> opción cuenta con un </w:t>
+      </w:r>
+      <w:proofErr w:type="spellStart"/>
+      <w:r>
+        <w:rPr>
+          <w:bCs/>
+        </w:rPr>
+        <w:t>checkeo</w:t>
+      </w:r>
+      <w:proofErr w:type="spellEnd"/>
+      <w:r>
+        <w:rPr>
+          <w:bCs/>
+        </w:rPr>
+        <w:t xml:space="preserve"> en caso de no haber puntos para </w:t>
+      </w:r>
+      <w:r>
+        <w:rPr>
+          <w:bCs/>
+          <w:i/>
+          <w:iCs/>
+        </w:rPr>
+        <w:t>Remover.</w:t>
       </w:r>
     </w:p>
     <w:p>
@@ -576,7 +660,21 @@
         <w:rPr>
           <w:bCs/>
         </w:rPr>
-        <w:t xml:space="preserve"> de entre esta sección de botones, se encuentra el de Limpiar que es análogo al finalizar que borra todos los puntos que se hayan ingresado previamente permitiéndole al usuario, comenzar una nueva consulta.</w:t>
+        <w:t xml:space="preserve"> de entre esta sección de botones, se encuentra el de </w:t>
+      </w:r>
+      <w:r>
+        <w:rPr>
+          <w:bCs/>
+          <w:i/>
+          <w:iCs/>
+        </w:rPr>
+        <w:t>Limpiar</w:t>
+      </w:r>
+      <w:r>
+        <w:rPr>
+          <w:bCs/>
+        </w:rPr>
+        <w:t xml:space="preserve"> que es análogo al finalizar que borra todos los puntos que se hayan ingresado previamente permitiéndole al usuario, comenzar una nueva consulta.</w:t>
       </w:r>
     </w:p>
     <w:p>
@@ -595,7 +693,21 @@
         <w:rPr>
           <w:bCs/>
         </w:rPr>
-        <w:t xml:space="preserve">También contamos con la posibilidad de seleccionar si se desea mostrar los puntos o no, siendo el seleccionar la casilla Mostrar Pasos un </w:t>
+        <w:t xml:space="preserve">También contamos con la posibilidad de seleccionar si se desea mostrar los puntos o no, siendo el seleccionar la casilla </w:t>
+      </w:r>
+      <w:r>
+        <w:rPr>
+          <w:bCs/>
+          <w:i/>
+          <w:iCs/>
+        </w:rPr>
+        <w:t>Mostrar Pasos</w:t>
+      </w:r>
+      <w:r>
+        <w:rPr>
+          <w:bCs/>
+        </w:rPr>
+        <w:t xml:space="preserve"> un </w:t>
       </w:r>
       <w:proofErr w:type="spellStart"/>
       <w:r>
@@ -633,7 +745,17 @@
       </w:r>
       <w:proofErr w:type="gramEnd"/>
       <w:r>
-        <w:t xml:space="preserve"> en Realizar Interpolación.</w:t>
+        <w:t xml:space="preserve"> en </w:t>
+      </w:r>
+      <w:r>
+        <w:rPr>
+          <w:i/>
+          <w:iCs/>
+        </w:rPr>
+        <w:t>Realizar Interpolación</w:t>
+      </w:r>
+      <w:r>
+        <w:t>.</w:t>
       </w:r>
     </w:p>
     <w:p>
@@ -710,7 +832,7 @@
           <w:noProof/>
         </w:rPr>
         <w:drawing>
-          <wp:anchor distT="0" distB="0" distL="114300" distR="114300" simplePos="0" relativeHeight="251664384" behindDoc="1" locked="0" layoutInCell="1" allowOverlap="1" wp14:anchorId="7C61847B" wp14:editId="57D89FC6">
+          <wp:anchor distT="0" distB="0" distL="114300" distR="114300" simplePos="0" relativeHeight="251664384" behindDoc="1" locked="0" layoutInCell="1" allowOverlap="1" wp14:anchorId="7C61847B" wp14:editId="00AE172A">
             <wp:simplePos x="0" y="0"/>
             <wp:positionH relativeFrom="margin">
               <wp:posOffset>2406650</wp:posOffset>
@@ -808,7 +930,15 @@
         <w:rPr>
           <w:noProof/>
         </w:rPr>
-        <w:t>El cambio que se ve en esta sección es la posibilidad de elegir el metodo a utilizar siendo estos Regresivo o Progresivo</w:t>
+        <w:t xml:space="preserve">El cambio que se ve en esta sección es la posibilidad de elegir el metodo a utilizar siendo estos </w:t>
+      </w:r>
+      <w:r>
+        <w:rPr>
+          <w:i/>
+          <w:iCs/>
+          <w:noProof/>
+        </w:rPr>
+        <w:t>Regresivo o Progresivo</w:t>
       </w:r>
       <w:r>
         <w:t xml:space="preserve">. Los mismos se despliegan al </w:t>
@@ -819,10 +949,30 @@
       </w:r>
       <w:proofErr w:type="spellEnd"/>
       <w:r>
-        <w:t xml:space="preserve"> debajo de “Elija un método a utilizar”. El mismo por</w:t>
-      </w:r>
-      <w:r>
-        <w:t xml:space="preserve"> defecto será el Regresivo.</w:t>
+        <w:t xml:space="preserve"> debajo de </w:t>
+      </w:r>
+      <w:r>
+        <w:rPr>
+          <w:i/>
+          <w:iCs/>
+        </w:rPr>
+        <w:t>“Elija un método a utilizar”</w:t>
+      </w:r>
+      <w:r>
+        <w:t>. El mismo por</w:t>
+      </w:r>
+      <w:r>
+        <w:t xml:space="preserve"> defecto será el </w:t>
+      </w:r>
+      <w:r>
+        <w:rPr>
+          <w:i/>
+          <w:iCs/>
+        </w:rPr>
+        <w:t>Regresivo</w:t>
+      </w:r>
+      <w:r>
+        <w:t>.</w:t>
       </w:r>
     </w:p>
     <w:p>
@@ -841,7 +991,14 @@
         <w:t>L</w:t>
       </w:r>
       <w:r>
-        <w:t>uego de finalizado el ingreso de puntos, se procede a Realizar Interpolación.</w:t>
+        <w:t xml:space="preserve">uego de finalizado el ingreso de puntos, se procede a </w:t>
+      </w:r>
+      <w:r>
+        <w:rPr>
+          <w:i/>
+          <w:iCs/>
+        </w:rPr>
+        <w:t>Realizar Interpolación.</w:t>
       </w:r>
     </w:p>
     <w:p>
@@ -863,9 +1020,103 @@
       </w:pPr>
       <w:r>
         <w:rPr>
-          <w:b/>
-        </w:rPr>
-        <w:t>Luego de presionado el botón Realizar Interpolación, se procede a realizar los cálculos pertinentes y se dirige al usuario a una nueva ventana, común para ambos métodos. Exceptuando los pasos mostrados.</w:t>
+          <w:noProof/>
+        </w:rPr>
+        <w:drawing>
+          <wp:anchor distT="0" distB="0" distL="114300" distR="114300" simplePos="0" relativeHeight="251665408" behindDoc="1" locked="0" layoutInCell="1" allowOverlap="1" wp14:anchorId="68C657CC" wp14:editId="39E82901">
+            <wp:simplePos x="0" y="0"/>
+            <wp:positionH relativeFrom="margin">
+              <wp:posOffset>2768600</wp:posOffset>
+            </wp:positionH>
+            <wp:positionV relativeFrom="paragraph">
+              <wp:posOffset>410845</wp:posOffset>
+            </wp:positionV>
+            <wp:extent cx="3199765" cy="3336290"/>
+            <wp:effectExtent l="0" t="0" r="635" b="0"/>
+            <wp:wrapTight wrapText="bothSides">
+              <wp:wrapPolygon edited="0">
+                <wp:start x="0" y="0"/>
+                <wp:lineTo x="0" y="21460"/>
+                <wp:lineTo x="21476" y="21460"/>
+                <wp:lineTo x="21476" y="0"/>
+                <wp:lineTo x="0" y="0"/>
+              </wp:wrapPolygon>
+            </wp:wrapTight>
+            <wp:docPr id="11" name="Imagen 11"/>
+            <wp:cNvGraphicFramePr>
+              <a:graphicFrameLocks xmlns:a="http://schemas.openxmlformats.org/drawingml/2006/main" noChangeAspect="1"/>
+            </wp:cNvGraphicFramePr>
+            <a:graphic xmlns:a="http://schemas.openxmlformats.org/drawingml/2006/main">
+              <a:graphicData uri="http://schemas.openxmlformats.org/drawingml/2006/picture">
+                <pic:pic xmlns:pic="http://schemas.openxmlformats.org/drawingml/2006/picture">
+                  <pic:nvPicPr>
+                    <pic:cNvPr id="1" name=""/>
+                    <pic:cNvPicPr/>
+                  </pic:nvPicPr>
+                  <pic:blipFill>
+                    <a:blip r:embed="rId10">
+                      <a:extLst>
+                        <a:ext uri="{28A0092B-C50C-407E-A947-70E740481C1C}">
+                          <a14:useLocalDpi xmlns:a14="http://schemas.microsoft.com/office/drawing/2010/main" val="0"/>
+                        </a:ext>
+                      </a:extLst>
+                    </a:blip>
+                    <a:stretch>
+                      <a:fillRect/>
+                    </a:stretch>
+                  </pic:blipFill>
+                  <pic:spPr>
+                    <a:xfrm>
+                      <a:off x="0" y="0"/>
+                      <a:ext cx="3199765" cy="3336290"/>
+                    </a:xfrm>
+                    <a:prstGeom prst="rect">
+                      <a:avLst/>
+                    </a:prstGeom>
+                  </pic:spPr>
+                </pic:pic>
+              </a:graphicData>
+            </a:graphic>
+            <wp14:sizeRelH relativeFrom="margin">
+              <wp14:pctWidth>0</wp14:pctWidth>
+            </wp14:sizeRelH>
+            <wp14:sizeRelV relativeFrom="margin">
+              <wp14:pctHeight>0</wp14:pctHeight>
+            </wp14:sizeRelV>
+          </wp:anchor>
+        </w:drawing>
+      </w:r>
+      <w:r>
+        <w:rPr>
+          <w:b/>
+        </w:rPr>
+        <w:t>Luego de presionado el botón Realizar Interpolación, se procede a realizar los cálculos pertinentes y se dirige al usuario a una nueva ventana, común para ambos métodos. Exceptuando los pasos mostrados</w:t>
+      </w:r>
+      <w:r>
+        <w:rPr>
+          <w:b/>
+        </w:rPr>
+        <w:t xml:space="preserve"> que difieren </w:t>
+      </w:r>
+      <w:proofErr w:type="gramStart"/>
+      <w:r>
+        <w:rPr>
+          <w:b/>
+        </w:rPr>
+        <w:t>de acuerdo al</w:t>
+      </w:r>
+      <w:proofErr w:type="gramEnd"/>
+      <w:r>
+        <w:rPr>
+          <w:b/>
+        </w:rPr>
+        <w:t xml:space="preserve"> método elegido</w:t>
+      </w:r>
+      <w:r>
+        <w:rPr>
+          <w:b/>
+        </w:rPr>
+        <w:t>.</w:t>
       </w:r>
     </w:p>
     <w:p>
@@ -878,6 +1129,294 @@
         <w:jc w:val="both"/>
         <w:rPr>
           <w:bCs/>
+        </w:rPr>
+      </w:pPr>
+      <w:r>
+        <w:rPr>
+          <w:bCs/>
+        </w:rPr>
+        <w:t xml:space="preserve">La ventana que se </w:t>
+      </w:r>
+      <w:proofErr w:type="gramStart"/>
+      <w:r>
+        <w:rPr>
+          <w:bCs/>
+        </w:rPr>
+        <w:t>muestra,</w:t>
+      </w:r>
+      <w:proofErr w:type="gramEnd"/>
+      <w:r>
+        <w:rPr>
+          <w:bCs/>
+        </w:rPr>
+        <w:t xml:space="preserve"> posee en la parte superior:</w:t>
+      </w:r>
+    </w:p>
+    <w:p>
+      <w:pPr>
+        <w:pStyle w:val="Prrafodelista"/>
+        <w:numPr>
+          <w:ilvl w:val="1"/>
+          <w:numId w:val="12"/>
+        </w:numPr>
+        <w:jc w:val="both"/>
+        <w:rPr>
+          <w:bCs/>
+        </w:rPr>
+      </w:pPr>
+      <w:r>
+        <w:rPr>
+          <w:bCs/>
+        </w:rPr>
+        <w:t xml:space="preserve"> los puntos mediante los cuales se comenzó la interpolación.</w:t>
+      </w:r>
+      <w:r>
+        <w:rPr>
+          <w:noProof/>
+        </w:rPr>
+        <w:t xml:space="preserve"> </w:t>
+      </w:r>
+    </w:p>
+    <w:p>
+      <w:pPr>
+        <w:pStyle w:val="Prrafodelista"/>
+        <w:numPr>
+          <w:ilvl w:val="1"/>
+          <w:numId w:val="12"/>
+        </w:numPr>
+        <w:jc w:val="both"/>
+        <w:rPr>
+          <w:bCs/>
+        </w:rPr>
+      </w:pPr>
+      <w:r>
+        <w:rPr>
+          <w:noProof/>
+        </w:rPr>
+        <w:t>La aclaración de si los puntos ingresados son o no equiespaciados.</w:t>
+      </w:r>
+    </w:p>
+    <w:p>
+      <w:pPr>
+        <w:pStyle w:val="Prrafodelista"/>
+        <w:numPr>
+          <w:ilvl w:val="1"/>
+          <w:numId w:val="12"/>
+        </w:numPr>
+        <w:jc w:val="both"/>
+        <w:rPr>
+          <w:bCs/>
+        </w:rPr>
+      </w:pPr>
+      <w:r>
+        <w:rPr>
+          <w:noProof/>
+        </w:rPr>
+        <w:t>El grado del polinomio interpolante.</w:t>
+      </w:r>
+    </w:p>
+    <w:p>
+      <w:pPr>
+        <w:pStyle w:val="Prrafodelista"/>
+        <w:numPr>
+          <w:ilvl w:val="1"/>
+          <w:numId w:val="12"/>
+        </w:numPr>
+        <w:jc w:val="both"/>
+        <w:rPr>
+          <w:bCs/>
+        </w:rPr>
+      </w:pPr>
+      <w:r>
+        <w:rPr>
+          <w:noProof/>
+        </w:rPr>
+        <w:t xml:space="preserve">Los pasos mediante los cuales se llego al polinomio (Se describe con mas detalle en el </w:t>
+      </w:r>
+      <w:r>
+        <w:rPr>
+          <w:noProof/>
+        </w:rPr>
+        <w:t>el próximo apartado).</w:t>
+      </w:r>
+    </w:p>
+    <w:p>
+      <w:pPr>
+        <w:pStyle w:val="Prrafodelista"/>
+        <w:numPr>
+          <w:ilvl w:val="1"/>
+          <w:numId w:val="12"/>
+        </w:numPr>
+        <w:jc w:val="both"/>
+        <w:rPr>
+          <w:bCs/>
+        </w:rPr>
+      </w:pPr>
+      <w:r>
+        <w:rPr>
+          <w:noProof/>
+        </w:rPr>
+        <w:t>Y el resultado final, es decir, el polinomio de menor grado que interpola los puntos dados.</w:t>
+      </w:r>
+    </w:p>
+    <w:p>
+      <w:pPr>
+        <w:pStyle w:val="Prrafodelista"/>
+        <w:numPr>
+          <w:ilvl w:val="0"/>
+          <w:numId w:val="12"/>
+        </w:numPr>
+        <w:jc w:val="both"/>
+        <w:rPr>
+          <w:bCs/>
+        </w:rPr>
+      </w:pPr>
+      <w:r>
+        <w:rPr>
+          <w:bCs/>
+        </w:rPr>
+        <w:t xml:space="preserve">El polinomio obtenido, puede especializarse en un punto X, mediante el ingreso del valor en el campo debajo de </w:t>
+      </w:r>
+      <w:r>
+        <w:rPr>
+          <w:bCs/>
+          <w:i/>
+          <w:iCs/>
+        </w:rPr>
+        <w:t>“Especializar Polinomio en”</w:t>
+      </w:r>
+      <w:r>
+        <w:rPr>
+          <w:bCs/>
+        </w:rPr>
+        <w:t xml:space="preserve">, y luego </w:t>
+      </w:r>
+      <w:proofErr w:type="spellStart"/>
+      <w:r>
+        <w:rPr>
+          <w:bCs/>
+        </w:rPr>
+        <w:t>clickeando</w:t>
+      </w:r>
+      <w:proofErr w:type="spellEnd"/>
+      <w:r>
+        <w:rPr>
+          <w:bCs/>
+        </w:rPr>
+        <w:t xml:space="preserve"> </w:t>
+      </w:r>
+      <w:r>
+        <w:rPr>
+          <w:bCs/>
+          <w:i/>
+          <w:iCs/>
+        </w:rPr>
+        <w:t>Especializar</w:t>
+      </w:r>
+      <w:r>
+        <w:rPr>
+          <w:bCs/>
+        </w:rPr>
+        <w:t xml:space="preserve">. El resultado </w:t>
+      </w:r>
+      <w:proofErr w:type="gramStart"/>
+      <w:r>
+        <w:rPr>
+          <w:bCs/>
+        </w:rPr>
+        <w:t>del mismo</w:t>
+      </w:r>
+      <w:proofErr w:type="gramEnd"/>
+      <w:r>
+        <w:rPr>
+          <w:bCs/>
+        </w:rPr>
+        <w:t xml:space="preserve"> se mostrará luego de la etiqueta </w:t>
+      </w:r>
+      <w:r>
+        <w:rPr>
+          <w:bCs/>
+          <w:i/>
+          <w:iCs/>
+        </w:rPr>
+        <w:t>Resultado.</w:t>
+      </w:r>
+    </w:p>
+    <w:p>
+      <w:pPr>
+        <w:pStyle w:val="Prrafodelista"/>
+        <w:numPr>
+          <w:ilvl w:val="0"/>
+          <w:numId w:val="12"/>
+        </w:numPr>
+        <w:jc w:val="both"/>
+        <w:rPr>
+          <w:bCs/>
+        </w:rPr>
+      </w:pPr>
+      <w:r>
+        <w:rPr>
+          <w:bCs/>
+        </w:rPr>
+        <w:lastRenderedPageBreak/>
+        <w:t>Por debajo, poseemos el botón Salir que simplemente cierra la ventana actual en caso de así quererlo.</w:t>
+      </w:r>
+    </w:p>
+    <w:p>
+      <w:pPr>
+        <w:pStyle w:val="Prrafodelista"/>
+        <w:numPr>
+          <w:ilvl w:val="0"/>
+          <w:numId w:val="12"/>
+        </w:numPr>
+        <w:jc w:val="both"/>
+        <w:rPr>
+          <w:bCs/>
+        </w:rPr>
+      </w:pPr>
+      <w:r>
+        <w:rPr>
+          <w:bCs/>
+        </w:rPr>
+        <w:t xml:space="preserve">En el centro de la ventana, poseemos también la opción de </w:t>
+      </w:r>
+      <w:r>
+        <w:rPr>
+          <w:bCs/>
+          <w:i/>
+          <w:iCs/>
+        </w:rPr>
+        <w:t>Ingresar Punto y Remover Punto</w:t>
+      </w:r>
+      <w:r>
+        <w:rPr>
+          <w:bCs/>
+        </w:rPr>
+        <w:t>, las cuales redirigen a las mismas ventanas utilizadas en el paso anterior. Al aceptar el cambio de los puntos originales, si el polinomio interpolante se viese afectado, el cambio se verá reflejado en la parte superior de la misma ventana.</w:t>
+      </w:r>
+    </w:p>
+    <w:p>
+      <w:pPr>
+        <w:ind w:left="360"/>
+        <w:jc w:val="both"/>
+        <w:rPr>
+          <w:b/>
+        </w:rPr>
+      </w:pPr>
+      <w:r>
+        <w:rPr>
+          <w:b/>
+        </w:rPr>
+        <w:t>En esta sección detallaremos, los pasos mostrados en el caso de los distintos métodos.</w:t>
+      </w:r>
+    </w:p>
+    <w:p>
+      <w:pPr>
+        <w:ind w:left="360"/>
+        <w:jc w:val="both"/>
+        <w:rPr>
+          <w:bCs/>
+          <w:u w:val="single"/>
         </w:rPr>
       </w:pPr>
       <w:bookmarkStart w:id="0" w:name="_GoBack"/>
@@ -1166,7 +1705,7 @@
         <w:ind w:left="720" w:hanging="360"/>
       </w:pPr>
     </w:lvl>
-    <w:lvl w:ilvl="1" w:tplc="2C0A0019" w:tentative="1">
+    <w:lvl w:ilvl="1" w:tplc="2C0A0019">
       <w:start w:val="1"/>
       <w:numFmt w:val="lowerLetter"/>
       <w:lvlText w:val="%2."/>

</xml_diff>

<commit_message>
Subo ahora si, manual terminado
</commit_message>
<xml_diff>
--- a/Manual de Usuario.docx
+++ b/Manual de Usuario.docx
@@ -358,6 +358,7 @@
                                     <w:dataBinding w:prefixMappings="xmlns:ns0='http://schemas.microsoft.com/office/2006/coverPageProps'" w:xpath="/ns0:CoverPageProperties[1]/ns0:Abstract[1]" w:storeItemID="{55AF091B-3C7A-41E3-B477-F2FDAA23CFDA}"/>
                                     <w:text/>
                                   </w:sdtPr>
+                                  <w:sdtEndPr/>
                                   <w:sdtContent>
                                     <w:r>
                                       <w:rPr>
@@ -411,6 +412,7 @@
                               <w:dataBinding w:prefixMappings="xmlns:ns0='http://schemas.microsoft.com/office/2006/coverPageProps'" w:xpath="/ns0:CoverPageProperties[1]/ns0:Abstract[1]" w:storeItemID="{55AF091B-3C7A-41E3-B477-F2FDAA23CFDA}"/>
                               <w:text/>
                             </w:sdtPr>
+                            <w:sdtEndPr/>
                             <w:sdtContent>
                               <w:r>
                                 <w:rPr>
@@ -706,6 +708,7 @@
                                   <w:dataBinding w:prefixMappings="xmlns:ns0='http://schemas.openxmlformats.org/package/2006/metadata/core-properties' xmlns:ns1='http://purl.org/dc/elements/1.1/'" w:xpath="/ns0:coreProperties[1]/ns1:title[1]" w:storeItemID="{6C3C8BC8-F283-45AE-878A-BAB7291924A1}"/>
                                   <w:text/>
                                 </w:sdtPr>
+                                <w:sdtEndPr/>
                                 <w:sdtContent>
                                   <w:p>
                                     <w:pPr>
@@ -724,7 +727,7 @@
                                         <w:sz w:val="72"/>
                                         <w:szCs w:val="72"/>
                                       </w:rPr>
-                                      <w:t>Finter</w:t>
+                                      <w:t xml:space="preserve">Finter </w:t>
                                     </w:r>
                                   </w:p>
                                 </w:sdtContent>
@@ -742,6 +745,7 @@
                                   <w:dataBinding w:prefixMappings="xmlns:ns0='http://schemas.openxmlformats.org/package/2006/metadata/core-properties' xmlns:ns1='http://purl.org/dc/elements/1.1/'" w:xpath="/ns0:coreProperties[1]/ns1:subject[1]" w:storeItemID="{6C3C8BC8-F283-45AE-878A-BAB7291924A1}"/>
                                   <w:text/>
                                 </w:sdtPr>
+                                <w:sdtEndPr/>
                                 <w:sdtContent>
                                   <w:p>
                                     <w:pPr>
@@ -802,6 +806,7 @@
                             <w:dataBinding w:prefixMappings="xmlns:ns0='http://schemas.openxmlformats.org/package/2006/metadata/core-properties' xmlns:ns1='http://purl.org/dc/elements/1.1/'" w:xpath="/ns0:coreProperties[1]/ns1:title[1]" w:storeItemID="{6C3C8BC8-F283-45AE-878A-BAB7291924A1}"/>
                             <w:text/>
                           </w:sdtPr>
+                          <w:sdtEndPr/>
                           <w:sdtContent>
                             <w:p>
                               <w:pPr>
@@ -820,7 +825,7 @@
                                   <w:sz w:val="72"/>
                                   <w:szCs w:val="72"/>
                                 </w:rPr>
-                                <w:t>Finter</w:t>
+                                <w:t xml:space="preserve">Finter </w:t>
                               </w:r>
                             </w:p>
                           </w:sdtContent>
@@ -838,6 +843,7 @@
                             <w:dataBinding w:prefixMappings="xmlns:ns0='http://schemas.openxmlformats.org/package/2006/metadata/core-properties' xmlns:ns1='http://purl.org/dc/elements/1.1/'" w:xpath="/ns0:coreProperties[1]/ns1:subject[1]" w:storeItemID="{6C3C8BC8-F283-45AE-878A-BAB7291924A1}"/>
                             <w:text/>
                           </w:sdtPr>
+                          <w:sdtEndPr/>
                           <w:sdtContent>
                             <w:p>
                               <w:pPr>
@@ -946,8 +952,6 @@
         </w:rPr>
         <w:t xml:space="preserve"> </w:t>
       </w:r>
-      <w:bookmarkStart w:id="0" w:name="_GoBack"/>
-      <w:bookmarkEnd w:id="0"/>
       <w:r>
         <w:rPr>
           <w:b/>
@@ -2506,6 +2510,7 @@
         <w:docPartUnique/>
       </w:docPartObj>
     </w:sdtPr>
+    <w:sdtEndPr/>
     <w:sdtContent>
       <w:p>
         <w:pPr>

</xml_diff>

<commit_message>
Subo actualizacion de manual
</commit_message>
<xml_diff>
--- a/Manual de Usuario.docx
+++ b/Manual de Usuario.docx
@@ -727,7 +727,7 @@
                                         <w:sz w:val="72"/>
                                         <w:szCs w:val="72"/>
                                       </w:rPr>
-                                      <w:t xml:space="preserve">Finter </w:t>
+                                      <w:t>Finter</w:t>
                                     </w:r>
                                   </w:p>
                                 </w:sdtContent>
@@ -825,7 +825,7 @@
                                   <w:sz w:val="72"/>
                                   <w:szCs w:val="72"/>
                                 </w:rPr>
-                                <w:t xml:space="preserve">Finter </w:t>
+                                <w:t>Finter</w:t>
                               </w:r>
                             </w:p>
                           </w:sdtContent>
@@ -2157,26 +2157,26 @@
           <w:noProof/>
         </w:rPr>
         <w:drawing>
-          <wp:anchor distT="0" distB="0" distL="114300" distR="114300" simplePos="0" relativeHeight="251668480" behindDoc="1" locked="0" layoutInCell="1" allowOverlap="1" wp14:anchorId="6B6F79D9" wp14:editId="68DCC072">
+          <wp:anchor distT="0" distB="0" distL="114300" distR="114300" simplePos="0" relativeHeight="251676672" behindDoc="1" locked="0" layoutInCell="1" allowOverlap="1" wp14:anchorId="50E3C1C4" wp14:editId="3F7AE3F9">
             <wp:simplePos x="0" y="0"/>
-            <wp:positionH relativeFrom="margin">
-              <wp:posOffset>2592070</wp:posOffset>
+            <wp:positionH relativeFrom="column">
+              <wp:posOffset>2816300</wp:posOffset>
             </wp:positionH>
             <wp:positionV relativeFrom="paragraph">
-              <wp:posOffset>46355</wp:posOffset>
+              <wp:posOffset>43552</wp:posOffset>
             </wp:positionV>
-            <wp:extent cx="3453130" cy="4219575"/>
-            <wp:effectExtent l="0" t="0" r="0" b="9525"/>
+            <wp:extent cx="3366135" cy="3529965"/>
+            <wp:effectExtent l="0" t="0" r="5715" b="0"/>
             <wp:wrapTight wrapText="bothSides">
               <wp:wrapPolygon edited="0">
                 <wp:start x="0" y="0"/>
-                <wp:lineTo x="0" y="21551"/>
-                <wp:lineTo x="21449" y="21551"/>
-                <wp:lineTo x="21449" y="0"/>
+                <wp:lineTo x="0" y="21448"/>
+                <wp:lineTo x="21514" y="21448"/>
+                <wp:lineTo x="21514" y="0"/>
                 <wp:lineTo x="0" y="0"/>
               </wp:wrapPolygon>
             </wp:wrapTight>
-            <wp:docPr id="14" name="Imagen 14"/>
+            <wp:docPr id="2" name="Imagen 2"/>
             <wp:cNvGraphicFramePr>
               <a:graphicFrameLocks xmlns:a="http://schemas.openxmlformats.org/drawingml/2006/main" noChangeAspect="1"/>
             </wp:cNvGraphicFramePr>
@@ -2202,7 +2202,7 @@
                   <pic:spPr>
                     <a:xfrm>
                       <a:off x="0" y="0"/>
-                      <a:ext cx="3453130" cy="4219575"/>
+                      <a:ext cx="3366135" cy="3529965"/>
                     </a:xfrm>
                     <a:prstGeom prst="rect">
                       <a:avLst/>
@@ -2225,6 +2225,12 @@
           <w:b/>
         </w:rPr>
         <w:t>En esta sección detallaremos, los pasos mostrados en el caso de los distintos métodos.</w:t>
+      </w:r>
+      <w:r>
+        <w:rPr>
+          <w:noProof/>
+        </w:rPr>
+        <w:t xml:space="preserve"> </w:t>
       </w:r>
     </w:p>
     <w:p>
@@ -2461,6 +2467,39 @@
         </w:rPr>
         <w:t>Los pasos figuran mostrando la matriz de coeficientes tal cual la calculamos en la unidad lógica. Y finalmente mostrará el resultado final obtenido.</w:t>
       </w:r>
+    </w:p>
+    <w:p>
+      <w:pPr>
+        <w:pStyle w:val="Prrafodelista"/>
+        <w:numPr>
+          <w:ilvl w:val="0"/>
+          <w:numId w:val="14"/>
+        </w:numPr>
+        <w:jc w:val="both"/>
+        <w:rPr>
+          <w:bCs/>
+        </w:rPr>
+      </w:pPr>
+      <w:r>
+        <w:rPr>
+          <w:bCs/>
+        </w:rPr>
+        <w:t xml:space="preserve">Finalmente </w:t>
+      </w:r>
+      <w:r>
+        <w:rPr>
+          <w:bCs/>
+        </w:rPr>
+        <w:t xml:space="preserve">recomendamos limpiar los puntos luego de cerrar la pantalla de solución, ya que </w:t>
+      </w:r>
+      <w:r>
+        <w:rPr>
+          <w:bCs/>
+        </w:rPr>
+        <w:t>podrían quedar puntos inconsistentes entre un procesamiento y el siguiente.</w:t>
+      </w:r>
+      <w:bookmarkStart w:id="0" w:name="_GoBack"/>
+      <w:bookmarkEnd w:id="0"/>
     </w:p>
     <w:sectPr>
       <w:footerReference w:type="default" r:id="rId16"/>

</xml_diff>

<commit_message>
Subo manual final, falta compilado
</commit_message>
<xml_diff>
--- a/Manual de Usuario.docx
+++ b/Manual de Usuario.docx
@@ -720,6 +720,7 @@
                                         <w:szCs w:val="72"/>
                                       </w:rPr>
                                     </w:pPr>
+                                    <w:proofErr w:type="spellStart"/>
                                     <w:r>
                                       <w:rPr>
                                         <w:rFonts w:asciiTheme="majorHAnsi" w:eastAsiaTheme="majorEastAsia" w:hAnsiTheme="majorHAnsi" w:cstheme="majorBidi"/>
@@ -729,6 +730,7 @@
                                       </w:rPr>
                                       <w:t>Finter</w:t>
                                     </w:r>
+                                    <w:proofErr w:type="spellEnd"/>
                                   </w:p>
                                 </w:sdtContent>
                               </w:sdt>
@@ -818,6 +820,7 @@
                                   <w:szCs w:val="72"/>
                                 </w:rPr>
                               </w:pPr>
+                              <w:proofErr w:type="spellStart"/>
                               <w:r>
                                 <w:rPr>
                                   <w:rFonts w:asciiTheme="majorHAnsi" w:eastAsiaTheme="majorEastAsia" w:hAnsiTheme="majorHAnsi" w:cstheme="majorBidi"/>
@@ -827,6 +830,7 @@
                                 </w:rPr>
                                 <w:t>Finter</w:t>
                               </w:r>
+                              <w:proofErr w:type="spellEnd"/>
                             </w:p>
                           </w:sdtContent>
                         </w:sdt>
@@ -1272,13 +1276,41 @@
         <w:rPr>
           <w:bCs/>
         </w:rPr>
-        <w:t>Al ingresar en esta opción se mostrará una ventana simple que pide la coordenada en X y en Y en dos campos separados para mayor entendimiento. La misma cuenta con verificación en caso de no haberse ingresado ningún valor así como también si se le quiere ingresar valores erróneos como pueden serlo las letras.</w:t>
-      </w:r>
-      <w:r>
-        <w:rPr>
-          <w:bCs/>
-        </w:rPr>
-        <w:t xml:space="preserve"> Los puntos ingresados y aceptados, pasarán a mostrarse automáticamente en la etiqueta </w:t>
+        <w:t xml:space="preserve">Al ingresar en esta opción se mostrará una ventana simple que pide la coordenada en X y en Y en dos campos separados para mayor entendimiento. La misma cuenta con verificación en caso de no haberse ingresado ningún </w:t>
+      </w:r>
+      <w:proofErr w:type="gramStart"/>
+      <w:r>
+        <w:rPr>
+          <w:bCs/>
+        </w:rPr>
+        <w:t>valor</w:t>
+      </w:r>
+      <w:proofErr w:type="gramEnd"/>
+      <w:r>
+        <w:rPr>
+          <w:bCs/>
+        </w:rPr>
+        <w:t xml:space="preserve"> así como también si se le quiere ingresar valores erróneos como pueden serlo las letras.</w:t>
+      </w:r>
+      <w:r>
+        <w:rPr>
+          <w:bCs/>
+        </w:rPr>
+        <w:t xml:space="preserve"> Los puntos ingresados y </w:t>
+      </w:r>
+      <w:proofErr w:type="gramStart"/>
+      <w:r>
+        <w:rPr>
+          <w:bCs/>
+        </w:rPr>
+        <w:t>aceptados,</w:t>
+      </w:r>
+      <w:proofErr w:type="gramEnd"/>
+      <w:r>
+        <w:rPr>
+          <w:bCs/>
+        </w:rPr>
+        <w:t xml:space="preserve"> pasarán a mostrarse automáticamente en la etiqueta </w:t>
       </w:r>
       <w:r>
         <w:rPr>
@@ -1468,7 +1500,35 @@
         <w:rPr>
           <w:bCs/>
         </w:rPr>
-        <w:t xml:space="preserve"> Ésta opción cuenta con un checkeo en caso de no haber puntos para </w:t>
+        <w:t xml:space="preserve"> </w:t>
+      </w:r>
+      <w:proofErr w:type="gramStart"/>
+      <w:r>
+        <w:rPr>
+          <w:bCs/>
+        </w:rPr>
+        <w:t>Ésta</w:t>
+      </w:r>
+      <w:proofErr w:type="gramEnd"/>
+      <w:r>
+        <w:rPr>
+          <w:bCs/>
+        </w:rPr>
+        <w:t xml:space="preserve"> opción cuenta con un </w:t>
+      </w:r>
+      <w:proofErr w:type="spellStart"/>
+      <w:r>
+        <w:rPr>
+          <w:bCs/>
+        </w:rPr>
+        <w:t>checkeo</w:t>
+      </w:r>
+      <w:proofErr w:type="spellEnd"/>
+      <w:r>
+        <w:rPr>
+          <w:bCs/>
+        </w:rPr>
+        <w:t xml:space="preserve"> en caso de no haber puntos para </w:t>
       </w:r>
       <w:r>
         <w:rPr>
@@ -1491,11 +1551,19 @@
           <w:bCs/>
         </w:rPr>
       </w:pPr>
-      <w:r>
-        <w:rPr>
-          <w:bCs/>
-        </w:rPr>
-        <w:t xml:space="preserve">Finalmente de entre esta sección de botones, se encuentra el de </w:t>
+      <w:proofErr w:type="gramStart"/>
+      <w:r>
+        <w:rPr>
+          <w:bCs/>
+        </w:rPr>
+        <w:t>Finalmente</w:t>
+      </w:r>
+      <w:proofErr w:type="gramEnd"/>
+      <w:r>
+        <w:rPr>
+          <w:bCs/>
+        </w:rPr>
+        <w:t xml:space="preserve"> de entre esta sección de botones, se encuentra el de </w:t>
       </w:r>
       <w:r>
         <w:rPr>
@@ -1542,7 +1610,21 @@
         <w:rPr>
           <w:bCs/>
         </w:rPr>
-        <w:t xml:space="preserve"> un si.</w:t>
+        <w:t xml:space="preserve"> un </w:t>
+      </w:r>
+      <w:proofErr w:type="spellStart"/>
+      <w:r>
+        <w:rPr>
+          <w:bCs/>
+        </w:rPr>
+        <w:t>si</w:t>
+      </w:r>
+      <w:proofErr w:type="spellEnd"/>
+      <w:r>
+        <w:rPr>
+          <w:bCs/>
+        </w:rPr>
+        <w:t>.</w:t>
       </w:r>
     </w:p>
     <w:p>
@@ -1558,7 +1640,15 @@
         </w:rPr>
       </w:pPr>
       <w:r>
-        <w:t xml:space="preserve">Finalizada el ingreso de números, el usuario deberá hacer click en </w:t>
+        <w:t xml:space="preserve">Finalizada el ingreso de números, el usuario deberá hacer </w:t>
+      </w:r>
+      <w:proofErr w:type="gramStart"/>
+      <w:r>
+        <w:t>click</w:t>
+      </w:r>
+      <w:proofErr w:type="gramEnd"/>
+      <w:r>
+        <w:t xml:space="preserve"> en </w:t>
       </w:r>
       <w:r>
         <w:rPr>
@@ -1754,7 +1844,15 @@
         <w:t>Regresivo o Progresivo</w:t>
       </w:r>
       <w:r>
-        <w:t xml:space="preserve">. Los mismos se despliegan al clickear debajo de </w:t>
+        <w:t xml:space="preserve">. Los mismos se despliegan al </w:t>
+      </w:r>
+      <w:proofErr w:type="spellStart"/>
+      <w:r>
+        <w:t>clickear</w:t>
+      </w:r>
+      <w:proofErr w:type="spellEnd"/>
+      <w:r>
+        <w:t xml:space="preserve"> debajo de </w:t>
       </w:r>
       <w:r>
         <w:rPr>
@@ -1901,7 +1999,21 @@
         <w:rPr>
           <w:b/>
         </w:rPr>
-        <w:t xml:space="preserve"> que difieren de acuerdo al método elegido</w:t>
+        <w:t xml:space="preserve"> que difieren </w:t>
+      </w:r>
+      <w:proofErr w:type="gramStart"/>
+      <w:r>
+        <w:rPr>
+          <w:b/>
+        </w:rPr>
+        <w:t>de acuerdo al</w:t>
+      </w:r>
+      <w:proofErr w:type="gramEnd"/>
+      <w:r>
+        <w:rPr>
+          <w:b/>
+        </w:rPr>
+        <w:t xml:space="preserve"> método elegido</w:t>
       </w:r>
       <w:r>
         <w:rPr>
@@ -1926,7 +2038,21 @@
         <w:rPr>
           <w:bCs/>
         </w:rPr>
-        <w:t>La ventana que se muestra, posee en la parte superior:</w:t>
+        <w:t xml:space="preserve">La ventana que se </w:t>
+      </w:r>
+      <w:proofErr w:type="gramStart"/>
+      <w:r>
+        <w:rPr>
+          <w:bCs/>
+        </w:rPr>
+        <w:t>muestra,</w:t>
+      </w:r>
+      <w:proofErr w:type="gramEnd"/>
+      <w:r>
+        <w:rPr>
+          <w:bCs/>
+        </w:rPr>
+        <w:t xml:space="preserve"> posee en la parte superior:</w:t>
       </w:r>
     </w:p>
     <w:p>
@@ -2066,7 +2192,21 @@
         <w:rPr>
           <w:bCs/>
         </w:rPr>
-        <w:t xml:space="preserve">, y luego clickeando </w:t>
+        <w:t xml:space="preserve">, y luego </w:t>
+      </w:r>
+      <w:proofErr w:type="spellStart"/>
+      <w:r>
+        <w:rPr>
+          <w:bCs/>
+        </w:rPr>
+        <w:t>clickeando</w:t>
+      </w:r>
+      <w:proofErr w:type="spellEnd"/>
+      <w:r>
+        <w:rPr>
+          <w:bCs/>
+        </w:rPr>
+        <w:t xml:space="preserve"> </w:t>
       </w:r>
       <w:r>
         <w:rPr>
@@ -2080,7 +2220,21 @@
         <w:rPr>
           <w:bCs/>
         </w:rPr>
-        <w:t xml:space="preserve">. El resultado del mismo se mostrará luego de la etiqueta </w:t>
+        <w:t xml:space="preserve">. El resultado </w:t>
+      </w:r>
+      <w:proofErr w:type="gramStart"/>
+      <w:r>
+        <w:rPr>
+          <w:bCs/>
+        </w:rPr>
+        <w:t>del mismo</w:t>
+      </w:r>
+      <w:proofErr w:type="gramEnd"/>
+      <w:r>
+        <w:rPr>
+          <w:bCs/>
+        </w:rPr>
+        <w:t xml:space="preserve"> se mostrará luego de la etiqueta </w:t>
       </w:r>
       <w:r>
         <w:rPr>
@@ -2157,7 +2311,7 @@
           <w:noProof/>
         </w:rPr>
         <w:drawing>
-          <wp:anchor distT="0" distB="0" distL="114300" distR="114300" simplePos="0" relativeHeight="251676672" behindDoc="1" locked="0" layoutInCell="1" allowOverlap="1" wp14:anchorId="50E3C1C4" wp14:editId="3F7AE3F9">
+          <wp:anchor distT="0" distB="0" distL="114300" distR="114300" simplePos="0" relativeHeight="251676672" behindDoc="1" locked="0" layoutInCell="1" allowOverlap="1" wp14:anchorId="50E3C1C4" wp14:editId="0F44D7ED">
             <wp:simplePos x="0" y="0"/>
             <wp:positionH relativeFrom="column">
               <wp:posOffset>2816300</wp:posOffset>
@@ -2354,26 +2508,26 @@
           <w:noProof/>
         </w:rPr>
         <w:drawing>
-          <wp:anchor distT="0" distB="0" distL="114300" distR="114300" simplePos="0" relativeHeight="251667456" behindDoc="1" locked="0" layoutInCell="1" allowOverlap="1" wp14:anchorId="6DF59904" wp14:editId="64116F0F">
+          <wp:anchor distT="0" distB="0" distL="114300" distR="114300" simplePos="0" relativeHeight="251677696" behindDoc="1" locked="0" layoutInCell="1" allowOverlap="1" wp14:anchorId="5CE3D0BA" wp14:editId="0A80CD3B">
             <wp:simplePos x="0" y="0"/>
             <wp:positionH relativeFrom="margin">
-              <wp:posOffset>-9525</wp:posOffset>
+              <wp:align>left</wp:align>
             </wp:positionH>
             <wp:positionV relativeFrom="paragraph">
-              <wp:posOffset>129540</wp:posOffset>
+              <wp:posOffset>139065</wp:posOffset>
             </wp:positionV>
-            <wp:extent cx="3594735" cy="3762375"/>
-            <wp:effectExtent l="0" t="0" r="5715" b="9525"/>
+            <wp:extent cx="3786505" cy="3942080"/>
+            <wp:effectExtent l="0" t="0" r="4445" b="1270"/>
             <wp:wrapTight wrapText="bothSides">
               <wp:wrapPolygon edited="0">
                 <wp:start x="0" y="0"/>
-                <wp:lineTo x="0" y="21545"/>
-                <wp:lineTo x="21520" y="21545"/>
-                <wp:lineTo x="21520" y="0"/>
+                <wp:lineTo x="0" y="21503"/>
+                <wp:lineTo x="21517" y="21503"/>
+                <wp:lineTo x="21517" y="0"/>
                 <wp:lineTo x="0" y="0"/>
               </wp:wrapPolygon>
             </wp:wrapTight>
-            <wp:docPr id="13" name="Imagen 13"/>
+            <wp:docPr id="3" name="Imagen 3"/>
             <wp:cNvGraphicFramePr>
               <a:graphicFrameLocks xmlns:a="http://schemas.openxmlformats.org/drawingml/2006/main" noChangeAspect="1"/>
             </wp:cNvGraphicFramePr>
@@ -2399,7 +2553,7 @@
                   <pic:spPr>
                     <a:xfrm>
                       <a:off x="0" y="0"/>
-                      <a:ext cx="3594735" cy="3762375"/>
+                      <a:ext cx="3786505" cy="3942080"/>
                     </a:xfrm>
                     <a:prstGeom prst="rect">
                       <a:avLst/>
@@ -2496,10 +2650,16 @@
         <w:rPr>
           <w:bCs/>
         </w:rPr>
-        <w:t>podrían quedar puntos inconsistentes entre un procesamiento y el siguiente.</w:t>
+        <w:t>podrían quedar puntos inconsistentes entre un procesam</w:t>
       </w:r>
       <w:bookmarkStart w:id="0" w:name="_GoBack"/>
       <w:bookmarkEnd w:id="0"/>
+      <w:r>
+        <w:rPr>
+          <w:bCs/>
+        </w:rPr>
+        <w:t>iento y el siguiente.</w:t>
+      </w:r>
     </w:p>
     <w:sectPr>
       <w:footerReference w:type="default" r:id="rId16"/>

</xml_diff>